<commit_message>
Update to UATB2 + B1 Docs and Test Commit
</commit_message>
<xml_diff>
--- a/A4 Resources 2022/UATB1.docx
+++ b/A4 Resources 2022/UATB1.docx
@@ -372,15 +372,8 @@
       <w:r>
         <w:t xml:space="preserve">Scenario 1: </w:t>
       </w:r>
-      <w:proofErr w:type="spellStart"/>
-      <w:proofErr w:type="gramStart"/>
-      <w:r>
-        <w:t>Over due</w:t>
-      </w:r>
-      <w:proofErr w:type="spellEnd"/>
-      <w:proofErr w:type="gramEnd"/>
-      <w:r>
-        <w:t xml:space="preserve"> Loan payment</w:t>
+      <w:r>
+        <w:t>Over due Loan payment</w:t>
       </w:r>
       <w:r>
         <w:t xml:space="preserve"> </w:t>
@@ -415,15 +408,7 @@
         <w:pStyle w:val="ListBullet"/>
       </w:pPr>
       <w:r>
-        <w:t xml:space="preserve">The test is used to determine which part of the program is faulty and needs adjustment </w:t>
-      </w:r>
-      <w:proofErr w:type="gramStart"/>
-      <w:r>
-        <w:t>in order to</w:t>
-      </w:r>
-      <w:proofErr w:type="gramEnd"/>
-      <w:r>
-        <w:t xml:space="preserve"> function as intended</w:t>
+        <w:t>The test is used to determine which part of the program is faulty and needs adjustment in order to function as intended</w:t>
       </w:r>
     </w:p>
     <w:p>
@@ -431,25 +416,7 @@
         <w:pStyle w:val="ListBullet"/>
       </w:pPr>
       <w:r>
-        <w:t xml:space="preserve">This scenario is based on a patron’s need to return an </w:t>
-      </w:r>
-      <w:proofErr w:type="spellStart"/>
-      <w:proofErr w:type="gramStart"/>
-      <w:r>
-        <w:t>over due</w:t>
-      </w:r>
-      <w:proofErr w:type="spellEnd"/>
-      <w:proofErr w:type="gramEnd"/>
-      <w:r>
-        <w:t xml:space="preserve"> item and pay the </w:t>
-      </w:r>
-      <w:proofErr w:type="spellStart"/>
-      <w:r>
-        <w:t>over due</w:t>
-      </w:r>
-      <w:proofErr w:type="spellEnd"/>
-      <w:r>
-        <w:t xml:space="preserve"> fees.</w:t>
+        <w:t>This scenario is based on a patron’s need to return an over due item and pay the over due fees.</w:t>
       </w:r>
     </w:p>
     <w:p>
@@ -1052,15 +1019,7 @@
           </w:tcPr>
           <w:p>
             <w:r>
-              <w:t xml:space="preserve">Item condition must be </w:t>
-            </w:r>
-            <w:proofErr w:type="gramStart"/>
-            <w:r>
-              <w:t>inspected</w:t>
-            </w:r>
-            <w:proofErr w:type="gramEnd"/>
-            <w:r>
-              <w:t xml:space="preserve"> and results must increase </w:t>
+              <w:t xml:space="preserve">Item condition must be inspected and results must increase </w:t>
             </w:r>
             <w:r>
               <w:t>or not affect total fine</w:t>
@@ -1706,31 +1665,7 @@
           <w:bCs w:val="0"/>
           <w:color w:val="000000"/>
         </w:rPr>
-        <w:t xml:space="preserve">Screen shot displays correct fine applied for </w:t>
-      </w:r>
-      <w:proofErr w:type="spellStart"/>
-      <w:proofErr w:type="gramStart"/>
-      <w:r>
-        <w:rPr>
-          <w:rStyle w:val="Strong"/>
-          <w:rFonts w:ascii="Source Sans Pro" w:hAnsi="Source Sans Pro"/>
-          <w:b w:val="0"/>
-          <w:bCs w:val="0"/>
-          <w:color w:val="000000"/>
-        </w:rPr>
-        <w:t>over due</w:t>
-      </w:r>
-      <w:proofErr w:type="spellEnd"/>
-      <w:proofErr w:type="gramEnd"/>
-      <w:r>
-        <w:rPr>
-          <w:rStyle w:val="Strong"/>
-          <w:rFonts w:ascii="Source Sans Pro" w:hAnsi="Source Sans Pro"/>
-          <w:b w:val="0"/>
-          <w:bCs w:val="0"/>
-          <w:color w:val="000000"/>
-        </w:rPr>
-        <w:t xml:space="preserve"> item after 2 days over the due date.</w:t>
+        <w:t>Screen shot displays correct fine applied for over due item after 2 days over the due date.</w:t>
       </w:r>
     </w:p>
     <w:p>
@@ -1789,15 +1724,7 @@
     </w:p>
     <w:p>
       <w:r>
-        <w:t xml:space="preserve">Owed fines is multiplied by 3 which is the incorrect </w:t>
-      </w:r>
-      <w:proofErr w:type="gramStart"/>
-      <w:r>
-        <w:t>amount</w:t>
-      </w:r>
-      <w:proofErr w:type="gramEnd"/>
-      <w:r>
-        <w:t xml:space="preserve"> of fines that the patron should be charged.</w:t>
+        <w:t>Owed fines is multiplied by 3 which is the incorrect amount of fines that the patron should be charged.</w:t>
       </w:r>
     </w:p>
     <w:p/>
@@ -2000,11 +1927,11 @@
           <w:bCs w:val="0"/>
           <w:color w:val="000000"/>
         </w:rPr>
-        <w:t xml:space="preserve">I will be testing three methods being </w:t>
-      </w:r>
-      <w:proofErr w:type="spellStart"/>
-      <w:proofErr w:type="gramStart"/>
-      <w:r>
+        <w:t>I will be testing three methods being patron.dischargeLoan(), loan.discharge() and library.dischargeLoan().</w:t>
+      </w:r>
+    </w:p>
+    <w:p>
+      <w:pPr>
         <w:rPr>
           <w:rStyle w:val="Strong"/>
           <w:rFonts w:ascii="Source Sans Pro" w:hAnsi="Source Sans Pro"/>
@@ -2012,10 +1939,25 @@
           <w:bCs w:val="0"/>
           <w:color w:val="000000"/>
         </w:rPr>
-        <w:t>patron.dischargeLoan</w:t>
-      </w:r>
-      <w:proofErr w:type="spellEnd"/>
-      <w:proofErr w:type="gramEnd"/>
+      </w:pPr>
+      <w:r>
+        <w:rPr>
+          <w:rStyle w:val="Strong"/>
+          <w:rFonts w:ascii="Source Sans Pro" w:hAnsi="Source Sans Pro"/>
+          <w:color w:val="000000"/>
+        </w:rPr>
+        <w:t>R0:</w:t>
+      </w:r>
+      <w:r>
+        <w:rPr>
+          <w:rStyle w:val="Heading2Char"/>
+          <w:rFonts w:ascii="Source Sans Pro" w:hAnsi="Source Sans Pro"/>
+          <w:b/>
+          <w:bCs/>
+          <w:color w:val="000000"/>
+        </w:rPr>
+        <w:t xml:space="preserve"> </w:t>
+      </w:r>
       <w:r>
         <w:rPr>
           <w:rStyle w:val="Strong"/>
@@ -2024,10 +1966,11 @@
           <w:bCs w:val="0"/>
           <w:color w:val="000000"/>
         </w:rPr>
-        <w:t xml:space="preserve">(), </w:t>
-      </w:r>
-      <w:proofErr w:type="spellStart"/>
-      <w:r>
+        <w:t>Below is the tests I have conducted on three methods that manage the loan output</w:t>
+      </w:r>
+    </w:p>
+    <w:p>
+      <w:pPr>
         <w:rPr>
           <w:rStyle w:val="Strong"/>
           <w:rFonts w:ascii="Source Sans Pro" w:hAnsi="Source Sans Pro"/>
@@ -2035,179 +1978,39 @@
           <w:bCs w:val="0"/>
           <w:color w:val="000000"/>
         </w:rPr>
-        <w:t>loan.discharge</w:t>
-      </w:r>
-      <w:proofErr w:type="spellEnd"/>
-      <w:r>
-        <w:rPr>
-          <w:rStyle w:val="Strong"/>
-          <w:rFonts w:ascii="Source Sans Pro" w:hAnsi="Source Sans Pro"/>
-          <w:b w:val="0"/>
-          <w:bCs w:val="0"/>
-          <w:color w:val="000000"/>
-        </w:rPr>
-        <w:t xml:space="preserve">() and </w:t>
-      </w:r>
-      <w:proofErr w:type="spellStart"/>
-      <w:r>
-        <w:rPr>
-          <w:rStyle w:val="Strong"/>
-          <w:rFonts w:ascii="Source Sans Pro" w:hAnsi="Source Sans Pro"/>
-          <w:b w:val="0"/>
-          <w:bCs w:val="0"/>
-          <w:color w:val="000000"/>
-        </w:rPr>
-        <w:t>library.dischargeLoan</w:t>
-      </w:r>
-      <w:proofErr w:type="spellEnd"/>
-      <w:r>
-        <w:rPr>
-          <w:rStyle w:val="Strong"/>
-          <w:rFonts w:ascii="Source Sans Pro" w:hAnsi="Source Sans Pro"/>
-          <w:b w:val="0"/>
-          <w:bCs w:val="0"/>
-          <w:color w:val="000000"/>
-        </w:rPr>
-        <w:t>().</w:t>
-      </w:r>
-    </w:p>
-    <w:p>
-      <w:pPr>
-        <w:rPr>
-          <w:rStyle w:val="Strong"/>
-          <w:rFonts w:ascii="Source Sans Pro" w:hAnsi="Source Sans Pro"/>
-          <w:b w:val="0"/>
-          <w:bCs w:val="0"/>
-          <w:color w:val="000000"/>
-        </w:rPr>
-      </w:pPr>
-      <w:r>
-        <w:rPr>
-          <w:rStyle w:val="Strong"/>
-          <w:rFonts w:ascii="Source Sans Pro" w:hAnsi="Source Sans Pro"/>
-          <w:color w:val="000000"/>
-        </w:rPr>
-        <w:t>R0:</w:t>
-      </w:r>
-      <w:r>
-        <w:rPr>
-          <w:rStyle w:val="Heading2Char"/>
-          <w:rFonts w:ascii="Source Sans Pro" w:hAnsi="Source Sans Pro"/>
+      </w:pPr>
+      <w:r>
+        <w:rPr>
+          <w:rStyle w:val="Strong"/>
+          <w:rFonts w:ascii="Source Sans Pro" w:hAnsi="Source Sans Pro"/>
+          <w:color w:val="000000"/>
+        </w:rPr>
+        <w:t>(</w:t>
+      </w:r>
+      <w:r>
+        <w:rPr>
+          <w:rStyle w:val="Strong"/>
+          <w:rFonts w:ascii="Source Sans Pro" w:hAnsi="Source Sans Pro"/>
+          <w:color w:val="000000"/>
+        </w:rPr>
+        <w:t>Screenshots)</w:t>
+      </w:r>
+    </w:p>
+    <w:p>
+      <w:pPr>
+        <w:rPr>
           <w:b/>
           <w:bCs/>
-          <w:color w:val="000000"/>
-        </w:rPr>
-        <w:t xml:space="preserve"> </w:t>
-      </w:r>
-      <w:r>
-        <w:rPr>
-          <w:rStyle w:val="Strong"/>
-          <w:rFonts w:ascii="Source Sans Pro" w:hAnsi="Source Sans Pro"/>
-          <w:b w:val="0"/>
-          <w:bCs w:val="0"/>
-          <w:color w:val="000000"/>
-        </w:rPr>
-        <w:t>Below is the tests I have conducted on three methods that manage the loan output</w:t>
-      </w:r>
-    </w:p>
-    <w:p>
-      <w:pPr>
-        <w:rPr>
-          <w:rStyle w:val="Strong"/>
-          <w:rFonts w:ascii="Source Sans Pro" w:hAnsi="Source Sans Pro"/>
-          <w:b w:val="0"/>
-          <w:bCs w:val="0"/>
-          <w:color w:val="000000"/>
-        </w:rPr>
-      </w:pPr>
-      <w:r>
-        <w:rPr>
-          <w:rStyle w:val="Strong"/>
-          <w:rFonts w:ascii="Source Sans Pro" w:hAnsi="Source Sans Pro"/>
-          <w:color w:val="000000"/>
-        </w:rPr>
-        <w:t>(</w:t>
-      </w:r>
-      <w:r>
-        <w:rPr>
-          <w:rStyle w:val="Strong"/>
-          <w:rFonts w:ascii="Source Sans Pro" w:hAnsi="Source Sans Pro"/>
-          <w:color w:val="000000"/>
-        </w:rPr>
-        <w:t>Screenshots)</w:t>
-      </w:r>
-    </w:p>
-    <w:p>
-      <w:pPr>
+          <w:lang w:val="en-AU"/>
+        </w:rPr>
+      </w:pPr>
+      <w:r>
         <w:rPr>
           <w:b/>
           <w:bCs/>
           <w:lang w:val="en-AU"/>
         </w:rPr>
-      </w:pPr>
-      <w:r>
-        <w:rPr>
-          <w:b/>
-          <w:bCs/>
-          <w:lang w:val="en-AU"/>
-        </w:rPr>
-        <w:t xml:space="preserve">Testing </w:t>
-      </w:r>
-      <w:proofErr w:type="spellStart"/>
-      <w:proofErr w:type="gramStart"/>
-      <w:r>
-        <w:rPr>
-          <w:b/>
-          <w:bCs/>
-          <w:lang w:val="en-AU"/>
-        </w:rPr>
-        <w:t>patron.dischargeLoan</w:t>
-      </w:r>
-      <w:proofErr w:type="spellEnd"/>
-      <w:proofErr w:type="gramEnd"/>
-      <w:r>
-        <w:rPr>
-          <w:b/>
-          <w:bCs/>
-          <w:lang w:val="en-AU"/>
-        </w:rPr>
-        <w:t xml:space="preserve">() method (Expected that </w:t>
-      </w:r>
-      <w:proofErr w:type="spellStart"/>
-      <w:r>
-        <w:rPr>
-          <w:b/>
-          <w:bCs/>
-          <w:lang w:val="en-AU"/>
-        </w:rPr>
-        <w:t>patron.finesOwed</w:t>
-      </w:r>
-      <w:proofErr w:type="spellEnd"/>
-      <w:r>
-        <w:rPr>
-          <w:b/>
-          <w:bCs/>
-          <w:lang w:val="en-AU"/>
-        </w:rPr>
-        <w:t xml:space="preserve">() and </w:t>
-      </w:r>
-      <w:proofErr w:type="spellStart"/>
-      <w:r>
-        <w:rPr>
-          <w:b/>
-          <w:bCs/>
-          <w:lang w:val="en-AU"/>
-        </w:rPr>
-        <w:t>loan.getFines</w:t>
-      </w:r>
-      <w:proofErr w:type="spellEnd"/>
-      <w:r>
-        <w:rPr>
-          <w:b/>
-          <w:bCs/>
-          <w:lang w:val="en-AU"/>
-        </w:rPr>
-        <w:t>() must both be equal to $2) PASS</w:t>
+        <w:t>Testing patron.dischargeLoan() method (Expected that patron.finesOwed() and loan.getFines() must both be equal to $2) PASS</w:t>
       </w:r>
     </w:p>
     <w:p>
@@ -2283,63 +2086,7 @@
           <w:lang w:val="en-AU"/>
         </w:rPr>
         <w:lastRenderedPageBreak/>
-        <w:t xml:space="preserve">Testing </w:t>
-      </w:r>
-      <w:proofErr w:type="spellStart"/>
-      <w:proofErr w:type="gramStart"/>
-      <w:r>
-        <w:rPr>
-          <w:b/>
-          <w:bCs/>
-          <w:lang w:val="en-AU"/>
-        </w:rPr>
-        <w:t>loan.discharge</w:t>
-      </w:r>
-      <w:proofErr w:type="spellEnd"/>
-      <w:proofErr w:type="gramEnd"/>
-      <w:r>
-        <w:rPr>
-          <w:b/>
-          <w:bCs/>
-          <w:lang w:val="en-AU"/>
-        </w:rPr>
-        <w:t xml:space="preserve">() method (Expected that </w:t>
-      </w:r>
-      <w:proofErr w:type="spellStart"/>
-      <w:r>
-        <w:rPr>
-          <w:b/>
-          <w:bCs/>
-          <w:lang w:val="en-AU"/>
-        </w:rPr>
-        <w:t>patron.finesOwed</w:t>
-      </w:r>
-      <w:proofErr w:type="spellEnd"/>
-      <w:r>
-        <w:rPr>
-          <w:b/>
-          <w:bCs/>
-          <w:lang w:val="en-AU"/>
-        </w:rPr>
-        <w:t xml:space="preserve">() and </w:t>
-      </w:r>
-      <w:proofErr w:type="spellStart"/>
-      <w:r>
-        <w:rPr>
-          <w:b/>
-          <w:bCs/>
-          <w:lang w:val="en-AU"/>
-        </w:rPr>
-        <w:t>loan.getFines</w:t>
-      </w:r>
-      <w:proofErr w:type="spellEnd"/>
-      <w:r>
-        <w:rPr>
-          <w:b/>
-          <w:bCs/>
-          <w:lang w:val="en-AU"/>
-        </w:rPr>
-        <w:t>() must both be equal to $2) PASS</w:t>
+        <w:t>Testing loan.discharge() method (Expected that patron.finesOwed() and loan.getFines() must both be equal to $2) PASS</w:t>
       </w:r>
     </w:p>
     <w:p>
@@ -2567,63 +2314,7 @@
           <w:lang w:val="en-AU"/>
         </w:rPr>
         <w:lastRenderedPageBreak/>
-        <w:t xml:space="preserve">Testing </w:t>
-      </w:r>
-      <w:proofErr w:type="spellStart"/>
-      <w:proofErr w:type="gramStart"/>
-      <w:r>
-        <w:rPr>
-          <w:b/>
-          <w:bCs/>
-          <w:lang w:val="en-AU"/>
-        </w:rPr>
-        <w:t>library.dischargeLoan</w:t>
-      </w:r>
-      <w:proofErr w:type="spellEnd"/>
-      <w:proofErr w:type="gramEnd"/>
-      <w:r>
-        <w:rPr>
-          <w:b/>
-          <w:bCs/>
-          <w:lang w:val="en-AU"/>
-        </w:rPr>
-        <w:t xml:space="preserve">() method (Expected that </w:t>
-      </w:r>
-      <w:proofErr w:type="spellStart"/>
-      <w:r>
-        <w:rPr>
-          <w:b/>
-          <w:bCs/>
-          <w:lang w:val="en-AU"/>
-        </w:rPr>
-        <w:t>patron.finesOwed</w:t>
-      </w:r>
-      <w:proofErr w:type="spellEnd"/>
-      <w:r>
-        <w:rPr>
-          <w:b/>
-          <w:bCs/>
-          <w:lang w:val="en-AU"/>
-        </w:rPr>
-        <w:t xml:space="preserve">() and </w:t>
-      </w:r>
-      <w:proofErr w:type="spellStart"/>
-      <w:r>
-        <w:rPr>
-          <w:b/>
-          <w:bCs/>
-          <w:lang w:val="en-AU"/>
-        </w:rPr>
-        <w:t>loan.getFines</w:t>
-      </w:r>
-      <w:proofErr w:type="spellEnd"/>
-      <w:r>
-        <w:rPr>
-          <w:b/>
-          <w:bCs/>
-          <w:lang w:val="en-AU"/>
-        </w:rPr>
-        <w:t>() must both be equal to $2) FAIL: Patron is charged $4 when they should only have to pay $2</w:t>
+        <w:t>Testing library.dischargeLoan() method (Expected that patron.finesOwed() and loan.getFines() must both be equal to $2) FAIL: Patron is charged $4 when they should only have to pay $2</w:t>
       </w:r>
     </w:p>
     <w:p>
@@ -2691,43 +2382,165 @@
       </w:pPr>
     </w:p>
     <w:p>
-      <w:r>
+      <w:pPr>
+        <w:rPr>
+          <w:rStyle w:val="Strong"/>
+          <w:rFonts w:ascii="Source Sans Pro" w:hAnsi="Source Sans Pro"/>
+          <w:color w:val="000000"/>
+        </w:rPr>
+      </w:pPr>
+    </w:p>
+    <w:p>
+      <w:pPr>
+        <w:rPr>
+          <w:rStyle w:val="Strong"/>
+          <w:rFonts w:ascii="Source Sans Pro" w:hAnsi="Source Sans Pro"/>
+          <w:color w:val="000000"/>
+        </w:rPr>
+      </w:pPr>
+    </w:p>
+    <w:p>
+      <w:pPr>
+        <w:rPr>
+          <w:rStyle w:val="Strong"/>
+          <w:rFonts w:ascii="Source Sans Pro" w:hAnsi="Source Sans Pro"/>
+          <w:color w:val="000000"/>
+        </w:rPr>
+      </w:pPr>
+    </w:p>
+    <w:p>
+      <w:pPr>
+        <w:rPr>
+          <w:rStyle w:val="Strong"/>
+          <w:rFonts w:ascii="Source Sans Pro" w:hAnsi="Source Sans Pro"/>
+          <w:color w:val="000000"/>
+        </w:rPr>
+      </w:pPr>
+    </w:p>
+    <w:p>
+      <w:pPr>
+        <w:rPr>
+          <w:rStyle w:val="Strong"/>
+          <w:rFonts w:ascii="Source Sans Pro" w:hAnsi="Source Sans Pro"/>
+          <w:color w:val="000000"/>
+        </w:rPr>
+      </w:pPr>
+    </w:p>
+    <w:p>
+      <w:pPr>
+        <w:rPr>
+          <w:rStyle w:val="Strong"/>
+          <w:rFonts w:ascii="Source Sans Pro" w:hAnsi="Source Sans Pro"/>
+          <w:color w:val="000000"/>
+        </w:rPr>
+      </w:pPr>
+    </w:p>
+    <w:p>
+      <w:pPr>
+        <w:rPr>
+          <w:rStyle w:val="Strong"/>
+          <w:rFonts w:ascii="Source Sans Pro" w:hAnsi="Source Sans Pro"/>
+          <w:color w:val="000000"/>
+        </w:rPr>
+      </w:pPr>
+    </w:p>
+    <w:p>
+      <w:pPr>
+        <w:rPr>
+          <w:rStyle w:val="Strong"/>
+          <w:rFonts w:ascii="Source Sans Pro" w:hAnsi="Source Sans Pro"/>
+          <w:color w:val="000000"/>
+        </w:rPr>
+      </w:pPr>
+    </w:p>
+    <w:p>
+      <w:pPr>
+        <w:rPr>
+          <w:rStyle w:val="Strong"/>
+          <w:rFonts w:ascii="Source Sans Pro" w:hAnsi="Source Sans Pro"/>
+          <w:color w:val="000000"/>
+        </w:rPr>
+      </w:pPr>
+    </w:p>
+    <w:p>
+      <w:pPr>
+        <w:rPr>
+          <w:rStyle w:val="Strong"/>
+          <w:rFonts w:ascii="Source Sans Pro" w:hAnsi="Source Sans Pro"/>
+          <w:color w:val="000000"/>
+        </w:rPr>
+      </w:pPr>
+    </w:p>
+    <w:p>
+      <w:pPr>
+        <w:rPr>
+          <w:rStyle w:val="Strong"/>
+          <w:rFonts w:ascii="Source Sans Pro" w:hAnsi="Source Sans Pro"/>
+          <w:color w:val="000000"/>
+        </w:rPr>
+      </w:pPr>
+    </w:p>
+    <w:p>
+      <w:pPr>
+        <w:rPr>
+          <w:rStyle w:val="Strong"/>
+          <w:rFonts w:ascii="Source Sans Pro" w:hAnsi="Source Sans Pro"/>
+          <w:color w:val="000000"/>
+        </w:rPr>
+      </w:pPr>
+    </w:p>
+    <w:p>
+      <w:pPr>
+        <w:rPr>
+          <w:rStyle w:val="Strong"/>
+          <w:rFonts w:ascii="Source Sans Pro" w:hAnsi="Source Sans Pro"/>
+          <w:color w:val="000000"/>
+        </w:rPr>
+      </w:pPr>
+    </w:p>
+    <w:p>
+      <w:r>
+        <w:lastRenderedPageBreak/>
         <w:t xml:space="preserve">Version control: </w:t>
       </w:r>
     </w:p>
     <w:p>
-      <w:pPr>
-        <w:rPr>
-          <w:rStyle w:val="Strong"/>
-          <w:rFonts w:ascii="Source Sans Pro" w:hAnsi="Source Sans Pro"/>
-          <w:color w:val="000000"/>
-        </w:rPr>
-      </w:pPr>
-    </w:p>
-    <w:p>
-      <w:pPr>
-        <w:rPr>
-          <w:rStyle w:val="Strong"/>
-          <w:rFonts w:ascii="Source Sans Pro" w:hAnsi="Source Sans Pro"/>
-          <w:color w:val="000000"/>
-        </w:rPr>
-      </w:pPr>
-    </w:p>
-    <w:p>
-      <w:pPr>
-        <w:rPr>
-          <w:rStyle w:val="Strong"/>
-          <w:rFonts w:ascii="Source Sans Pro" w:hAnsi="Source Sans Pro"/>
-          <w:color w:val="FF0000"/>
-        </w:rPr>
-      </w:pPr>
-      <w:r>
-        <w:rPr>
-          <w:rStyle w:val="Strong"/>
-          <w:rFonts w:ascii="Source Sans Pro" w:hAnsi="Source Sans Pro"/>
-          <w:color w:val="FF0000"/>
-        </w:rPr>
-        <w:t>Tracing</w:t>
+      <w:r>
+        <w:drawing>
+          <wp:inline distT="0" distB="0" distL="0" distR="0" wp14:anchorId="2E587692" wp14:editId="41F6A93B">
+            <wp:extent cx="5727700" cy="1939290"/>
+            <wp:effectExtent l="0" t="0" r="6350" b="3810"/>
+            <wp:docPr id="8" name="Picture 8"/>
+            <wp:cNvGraphicFramePr>
+              <a:graphicFrameLocks xmlns:a="http://schemas.openxmlformats.org/drawingml/2006/main" noChangeAspect="1"/>
+            </wp:cNvGraphicFramePr>
+            <a:graphic xmlns:a="http://schemas.openxmlformats.org/drawingml/2006/main">
+              <a:graphicData uri="http://schemas.openxmlformats.org/drawingml/2006/picture">
+                <pic:pic xmlns:pic="http://schemas.openxmlformats.org/drawingml/2006/picture">
+                  <pic:nvPicPr>
+                    <pic:cNvPr id="1" name=""/>
+                    <pic:cNvPicPr/>
+                  </pic:nvPicPr>
+                  <pic:blipFill>
+                    <a:blip r:embed="rId13"/>
+                    <a:stretch>
+                      <a:fillRect/>
+                    </a:stretch>
+                  </pic:blipFill>
+                  <pic:spPr>
+                    <a:xfrm>
+                      <a:off x="0" y="0"/>
+                      <a:ext cx="5727700" cy="1939290"/>
+                    </a:xfrm>
+                    <a:prstGeom prst="rect">
+                      <a:avLst/>
+                    </a:prstGeom>
+                  </pic:spPr>
+                </pic:pic>
+              </a:graphicData>
+            </a:graphic>
+          </wp:inline>
+        </w:drawing>
       </w:r>
     </w:p>
     <w:p>
@@ -2748,7 +2561,33 @@
           <w:bCs w:val="0"/>
           <w:color w:val="000000"/>
         </w:rPr>
-        <w:t xml:space="preserve">H0: </w:t>
+        <w:t>Commit of UATB1 doc to Version Control Repo</w:t>
+      </w:r>
+    </w:p>
+    <w:p>
+      <w:pPr>
+        <w:rPr>
+          <w:rStyle w:val="Strong"/>
+          <w:rFonts w:ascii="Source Sans Pro" w:hAnsi="Source Sans Pro"/>
+          <w:color w:val="000000"/>
+        </w:rPr>
+      </w:pPr>
+    </w:p>
+    <w:p>
+      <w:pPr>
+        <w:rPr>
+          <w:rStyle w:val="Strong"/>
+          <w:rFonts w:ascii="Source Sans Pro" w:hAnsi="Source Sans Pro"/>
+          <w:color w:val="FF0000"/>
+        </w:rPr>
+      </w:pPr>
+      <w:r>
+        <w:rPr>
+          <w:rStyle w:val="Strong"/>
+          <w:rFonts w:ascii="Source Sans Pro" w:hAnsi="Source Sans Pro"/>
+          <w:color w:val="FF0000"/>
+        </w:rPr>
+        <w:t>Tracing</w:t>
       </w:r>
     </w:p>
     <w:p>
@@ -2769,7 +2608,7 @@
           <w:bCs w:val="0"/>
           <w:color w:val="000000"/>
         </w:rPr>
-        <w:t>T0:</w:t>
+        <w:t xml:space="preserve">H0: </w:t>
       </w:r>
     </w:p>
     <w:p>
@@ -2790,7 +2629,7 @@
           <w:bCs w:val="0"/>
           <w:color w:val="000000"/>
         </w:rPr>
-        <w:t>R0:</w:t>
+        <w:t>T0:</w:t>
       </w:r>
     </w:p>
     <w:p>
@@ -2811,9 +2650,11 @@
           <w:bCs w:val="0"/>
           <w:color w:val="000000"/>
         </w:rPr>
-        <w:t>Test screenshots</w:t>
-      </w:r>
-      <w:r>
+        <w:t>R0:</w:t>
+      </w:r>
+    </w:p>
+    <w:p>
+      <w:pPr>
         <w:rPr>
           <w:rStyle w:val="Strong"/>
           <w:rFonts w:ascii="Source Sans Pro" w:hAnsi="Source Sans Pro"/>
@@ -2821,43 +2662,8 @@
           <w:bCs w:val="0"/>
           <w:color w:val="000000"/>
         </w:rPr>
-        <w:t xml:space="preserve"> of the buggy code</w:t>
-      </w:r>
-    </w:p>
-    <w:p>
-      <w:pPr>
-        <w:rPr>
-          <w:rStyle w:val="Strong"/>
-          <w:rFonts w:ascii="Source Sans Pro" w:hAnsi="Source Sans Pro"/>
-          <w:color w:val="000000"/>
-        </w:rPr>
-      </w:pPr>
-    </w:p>
-    <w:p>
-      <w:r>
-        <w:t>Version control: Provide screenshots of commits</w:t>
-      </w:r>
-    </w:p>
-    <w:p/>
-    <w:p>
-      <w:pPr>
-        <w:rPr>
-          <w:rStyle w:val="Strong"/>
-          <w:rFonts w:ascii="Source Sans Pro" w:hAnsi="Source Sans Pro"/>
-          <w:color w:val="FF0000"/>
-        </w:rPr>
-      </w:pPr>
-      <w:r>
-        <w:rPr>
-          <w:rStyle w:val="Strong"/>
-          <w:rFonts w:ascii="Source Sans Pro" w:hAnsi="Source Sans Pro"/>
-          <w:color w:val="FF0000"/>
-        </w:rPr>
-        <w:t>Resolution</w:t>
-      </w:r>
-    </w:p>
-    <w:p>
-      <w:pPr>
+      </w:pPr>
+      <w:r>
         <w:rPr>
           <w:rStyle w:val="Strong"/>
           <w:rFonts w:ascii="Source Sans Pro" w:hAnsi="Source Sans Pro"/>
@@ -2865,7 +2671,8 @@
           <w:bCs w:val="0"/>
           <w:color w:val="000000"/>
         </w:rPr>
-      </w:pPr>
+        <w:t>Test screenshots</w:t>
+      </w:r>
       <w:r>
         <w:rPr>
           <w:rStyle w:val="Strong"/>
@@ -2874,7 +2681,39 @@
           <w:bCs w:val="0"/>
           <w:color w:val="000000"/>
         </w:rPr>
-        <w:t xml:space="preserve">H0: </w:t>
+        <w:t xml:space="preserve"> of the buggy code</w:t>
+      </w:r>
+    </w:p>
+    <w:p>
+      <w:pPr>
+        <w:rPr>
+          <w:rStyle w:val="Strong"/>
+          <w:rFonts w:ascii="Source Sans Pro" w:hAnsi="Source Sans Pro"/>
+          <w:color w:val="000000"/>
+        </w:rPr>
+      </w:pPr>
+    </w:p>
+    <w:p>
+      <w:r>
+        <w:t>Version control: Provide screenshots of commits</w:t>
+      </w:r>
+    </w:p>
+    <w:p/>
+    <w:p>
+      <w:pPr>
+        <w:rPr>
+          <w:rStyle w:val="Strong"/>
+          <w:rFonts w:ascii="Source Sans Pro" w:hAnsi="Source Sans Pro"/>
+          <w:color w:val="FF0000"/>
+        </w:rPr>
+      </w:pPr>
+      <w:r>
+        <w:rPr>
+          <w:rStyle w:val="Strong"/>
+          <w:rFonts w:ascii="Source Sans Pro" w:hAnsi="Source Sans Pro"/>
+          <w:color w:val="FF0000"/>
+        </w:rPr>
+        <w:t>Resolution</w:t>
       </w:r>
     </w:p>
     <w:p>
@@ -2895,7 +2734,27 @@
           <w:bCs w:val="0"/>
           <w:color w:val="000000"/>
         </w:rPr>
-        <w:lastRenderedPageBreak/>
+        <w:t xml:space="preserve">H0: </w:t>
+      </w:r>
+    </w:p>
+    <w:p>
+      <w:pPr>
+        <w:rPr>
+          <w:rStyle w:val="Strong"/>
+          <w:rFonts w:ascii="Source Sans Pro" w:hAnsi="Source Sans Pro"/>
+          <w:b w:val="0"/>
+          <w:bCs w:val="0"/>
+          <w:color w:val="000000"/>
+        </w:rPr>
+      </w:pPr>
+      <w:r>
+        <w:rPr>
+          <w:rStyle w:val="Strong"/>
+          <w:rFonts w:ascii="Source Sans Pro" w:hAnsi="Source Sans Pro"/>
+          <w:b w:val="0"/>
+          <w:bCs w:val="0"/>
+          <w:color w:val="000000"/>
+        </w:rPr>
         <w:t>T0:</w:t>
       </w:r>
     </w:p>
@@ -3557,7 +3416,7 @@
   <w:style w:type="paragraph" w:default="1" w:styleId="Normal">
     <w:name w:val="Normal"/>
     <w:qFormat/>
-    <w:rsid w:val="00353091"/>
+    <w:rsid w:val="008C340A"/>
   </w:style>
   <w:style w:type="paragraph" w:styleId="Heading1">
     <w:name w:val="heading 1"/>

</xml_diff>

<commit_message>
Resolution of B1 Correct code commit
</commit_message>
<xml_diff>
--- a/A4 Resources 2022/UATB1.docx
+++ b/A4 Resources 2022/UATB1.docx
@@ -3654,7 +3654,52 @@
     </w:p>
     <w:p>
       <w:r>
-        <w:t>Version control: Provide screenshots of commits</w:t>
+        <w:rPr>
+          <w:b/>
+          <w:bCs/>
+        </w:rPr>
+        <w:lastRenderedPageBreak/>
+        <w:t>Version control:</w:t>
+      </w:r>
+      <w:r>
+        <w:t xml:space="preserve"> </w:t>
+      </w:r>
+      <w:r>
+        <w:drawing>
+          <wp:inline distT="0" distB="0" distL="0" distR="0" wp14:anchorId="46681D60" wp14:editId="76F4142C">
+            <wp:extent cx="5727700" cy="3913505"/>
+            <wp:effectExtent l="0" t="0" r="6350" b="0"/>
+            <wp:docPr id="21" name="Picture 21"/>
+            <wp:cNvGraphicFramePr>
+              <a:graphicFrameLocks xmlns:a="http://schemas.openxmlformats.org/drawingml/2006/main" noChangeAspect="1"/>
+            </wp:cNvGraphicFramePr>
+            <a:graphic xmlns:a="http://schemas.openxmlformats.org/drawingml/2006/main">
+              <a:graphicData uri="http://schemas.openxmlformats.org/drawingml/2006/picture">
+                <pic:pic xmlns:pic="http://schemas.openxmlformats.org/drawingml/2006/picture">
+                  <pic:nvPicPr>
+                    <pic:cNvPr id="1" name=""/>
+                    <pic:cNvPicPr/>
+                  </pic:nvPicPr>
+                  <pic:blipFill>
+                    <a:blip r:embed="rId19"/>
+                    <a:stretch>
+                      <a:fillRect/>
+                    </a:stretch>
+                  </pic:blipFill>
+                  <pic:spPr>
+                    <a:xfrm>
+                      <a:off x="0" y="0"/>
+                      <a:ext cx="5727700" cy="3913505"/>
+                    </a:xfrm>
+                    <a:prstGeom prst="rect">
+                      <a:avLst/>
+                    </a:prstGeom>
+                  </pic:spPr>
+                </pic:pic>
+              </a:graphicData>
+            </a:graphic>
+          </wp:inline>
+        </w:drawing>
       </w:r>
     </w:p>
     <w:p/>
@@ -3769,12 +3814,363 @@
           <w:color w:val="000000"/>
         </w:rPr>
       </w:pPr>
-      <w:r>
-        <w:rPr>
-          <w:rStyle w:val="Strong"/>
-          <w:rFonts w:ascii="Source Sans Pro" w:hAnsi="Source Sans Pro"/>
-          <w:color w:val="000000"/>
-        </w:rPr>
+    </w:p>
+    <w:p>
+      <w:pPr>
+        <w:rPr>
+          <w:rStyle w:val="Strong"/>
+          <w:rFonts w:ascii="Source Sans Pro" w:hAnsi="Source Sans Pro"/>
+          <w:b w:val="0"/>
+          <w:bCs w:val="0"/>
+          <w:color w:val="000000"/>
+        </w:rPr>
+      </w:pPr>
+    </w:p>
+    <w:p>
+      <w:pPr>
+        <w:rPr>
+          <w:rStyle w:val="Strong"/>
+          <w:rFonts w:ascii="Source Sans Pro" w:hAnsi="Source Sans Pro"/>
+          <w:b w:val="0"/>
+          <w:bCs w:val="0"/>
+          <w:color w:val="000000"/>
+        </w:rPr>
+      </w:pPr>
+    </w:p>
+    <w:p>
+      <w:pPr>
+        <w:rPr>
+          <w:rStyle w:val="Strong"/>
+          <w:rFonts w:ascii="Source Sans Pro" w:hAnsi="Source Sans Pro"/>
+          <w:b w:val="0"/>
+          <w:bCs w:val="0"/>
+          <w:color w:val="000000"/>
+        </w:rPr>
+      </w:pPr>
+    </w:p>
+    <w:p>
+      <w:pPr>
+        <w:rPr>
+          <w:rStyle w:val="Strong"/>
+          <w:rFonts w:ascii="Source Sans Pro" w:hAnsi="Source Sans Pro"/>
+          <w:b w:val="0"/>
+          <w:bCs w:val="0"/>
+          <w:color w:val="000000"/>
+        </w:rPr>
+      </w:pPr>
+    </w:p>
+    <w:p>
+      <w:pPr>
+        <w:rPr>
+          <w:rStyle w:val="Strong"/>
+          <w:rFonts w:ascii="Source Sans Pro" w:hAnsi="Source Sans Pro"/>
+          <w:b w:val="0"/>
+          <w:bCs w:val="0"/>
+          <w:color w:val="000000"/>
+        </w:rPr>
+      </w:pPr>
+    </w:p>
+    <w:p>
+      <w:pPr>
+        <w:rPr>
+          <w:rStyle w:val="Strong"/>
+          <w:rFonts w:ascii="Source Sans Pro" w:hAnsi="Source Sans Pro"/>
+          <w:b w:val="0"/>
+          <w:bCs w:val="0"/>
+          <w:color w:val="000000"/>
+        </w:rPr>
+      </w:pPr>
+    </w:p>
+    <w:p>
+      <w:pPr>
+        <w:rPr>
+          <w:rStyle w:val="Strong"/>
+          <w:rFonts w:ascii="Source Sans Pro" w:hAnsi="Source Sans Pro"/>
+          <w:b w:val="0"/>
+          <w:bCs w:val="0"/>
+          <w:color w:val="000000"/>
+        </w:rPr>
+      </w:pPr>
+    </w:p>
+    <w:p>
+      <w:pPr>
+        <w:rPr>
+          <w:rStyle w:val="Strong"/>
+          <w:rFonts w:ascii="Source Sans Pro" w:hAnsi="Source Sans Pro"/>
+          <w:b w:val="0"/>
+          <w:bCs w:val="0"/>
+          <w:color w:val="000000"/>
+        </w:rPr>
+      </w:pPr>
+    </w:p>
+    <w:p>
+      <w:pPr>
+        <w:rPr>
+          <w:rStyle w:val="Strong"/>
+          <w:rFonts w:ascii="Source Sans Pro" w:hAnsi="Source Sans Pro"/>
+          <w:b w:val="0"/>
+          <w:bCs w:val="0"/>
+          <w:color w:val="000000"/>
+        </w:rPr>
+      </w:pPr>
+    </w:p>
+    <w:p>
+      <w:pPr>
+        <w:rPr>
+          <w:rStyle w:val="Strong"/>
+          <w:rFonts w:ascii="Source Sans Pro" w:hAnsi="Source Sans Pro"/>
+          <w:b w:val="0"/>
+          <w:bCs w:val="0"/>
+          <w:color w:val="000000"/>
+        </w:rPr>
+      </w:pPr>
+    </w:p>
+    <w:p>
+      <w:pPr>
+        <w:rPr>
+          <w:rStyle w:val="Strong"/>
+          <w:rFonts w:ascii="Source Sans Pro" w:hAnsi="Source Sans Pro"/>
+          <w:b w:val="0"/>
+          <w:bCs w:val="0"/>
+          <w:color w:val="000000"/>
+        </w:rPr>
+      </w:pPr>
+    </w:p>
+    <w:p>
+      <w:pPr>
+        <w:rPr>
+          <w:rStyle w:val="Strong"/>
+          <w:rFonts w:ascii="Source Sans Pro" w:hAnsi="Source Sans Pro"/>
+          <w:b w:val="0"/>
+          <w:bCs w:val="0"/>
+          <w:color w:val="000000"/>
+        </w:rPr>
+      </w:pPr>
+    </w:p>
+    <w:p>
+      <w:pPr>
+        <w:rPr>
+          <w:rStyle w:val="Strong"/>
+          <w:rFonts w:ascii="Source Sans Pro" w:hAnsi="Source Sans Pro"/>
+          <w:b w:val="0"/>
+          <w:bCs w:val="0"/>
+          <w:color w:val="000000"/>
+        </w:rPr>
+      </w:pPr>
+    </w:p>
+    <w:p>
+      <w:pPr>
+        <w:rPr>
+          <w:rStyle w:val="Strong"/>
+          <w:rFonts w:ascii="Source Sans Pro" w:hAnsi="Source Sans Pro"/>
+          <w:b w:val="0"/>
+          <w:bCs w:val="0"/>
+          <w:color w:val="000000"/>
+        </w:rPr>
+      </w:pPr>
+    </w:p>
+    <w:p>
+      <w:pPr>
+        <w:rPr>
+          <w:rStyle w:val="Strong"/>
+          <w:rFonts w:ascii="Source Sans Pro" w:hAnsi="Source Sans Pro"/>
+          <w:b w:val="0"/>
+          <w:bCs w:val="0"/>
+          <w:color w:val="000000"/>
+        </w:rPr>
+      </w:pPr>
+    </w:p>
+    <w:p>
+      <w:pPr>
+        <w:rPr>
+          <w:rStyle w:val="Strong"/>
+          <w:rFonts w:ascii="Source Sans Pro" w:hAnsi="Source Sans Pro"/>
+          <w:b w:val="0"/>
+          <w:bCs w:val="0"/>
+          <w:color w:val="000000"/>
+        </w:rPr>
+      </w:pPr>
+    </w:p>
+    <w:p>
+      <w:pPr>
+        <w:rPr>
+          <w:rStyle w:val="Strong"/>
+          <w:rFonts w:ascii="Source Sans Pro" w:hAnsi="Source Sans Pro"/>
+          <w:color w:val="000000"/>
+        </w:rPr>
+      </w:pPr>
+      <w:r>
+        <w:rPr>
+          <w:rStyle w:val="Strong"/>
+          <w:rFonts w:ascii="Source Sans Pro" w:hAnsi="Source Sans Pro"/>
+          <w:color w:val="000000"/>
+        </w:rPr>
+        <w:lastRenderedPageBreak/>
+        <w:t>Previous test results before bug resolution:</w:t>
+      </w:r>
+      <w:r>
+        <w:rPr>
+          <w:noProof/>
+          <w:lang w:val="en-AU"/>
+        </w:rPr>
+        <w:t xml:space="preserve"> </w:t>
+      </w:r>
+      <w:r>
+        <w:rPr>
+          <w:b/>
+          <w:bCs/>
+          <w:noProof/>
+          <w:lang w:val="en-AU"/>
+        </w:rPr>
+        <w:t>(The result should be 2)</w:t>
+      </w:r>
+      <w:r>
+        <w:rPr>
+          <w:noProof/>
+          <w:lang w:val="en-AU"/>
+        </w:rPr>
+        <w:drawing>
+          <wp:inline distT="0" distB="0" distL="0" distR="0" wp14:anchorId="5FDF4DE8" wp14:editId="4E6AA52D">
+            <wp:extent cx="4600575" cy="4214205"/>
+            <wp:effectExtent l="0" t="0" r="0" b="0"/>
+            <wp:docPr id="22" name="Picture 22" descr="Text&#10;&#10;Description automatically generated"/>
+            <wp:cNvGraphicFramePr>
+              <a:graphicFrameLocks xmlns:a="http://schemas.openxmlformats.org/drawingml/2006/main" noChangeAspect="1"/>
+            </wp:cNvGraphicFramePr>
+            <a:graphic xmlns:a="http://schemas.openxmlformats.org/drawingml/2006/main">
+              <a:graphicData uri="http://schemas.openxmlformats.org/drawingml/2006/picture">
+                <pic:pic xmlns:pic="http://schemas.openxmlformats.org/drawingml/2006/picture">
+                  <pic:nvPicPr>
+                    <pic:cNvPr id="22" name="Picture 22" descr="Text&#10;&#10;Description automatically generated"/>
+                    <pic:cNvPicPr/>
+                  </pic:nvPicPr>
+                  <pic:blipFill>
+                    <a:blip r:embed="rId12"/>
+                    <a:stretch>
+                      <a:fillRect/>
+                    </a:stretch>
+                  </pic:blipFill>
+                  <pic:spPr>
+                    <a:xfrm>
+                      <a:off x="0" y="0"/>
+                      <a:ext cx="4646011" cy="4255825"/>
+                    </a:xfrm>
+                    <a:prstGeom prst="rect">
+                      <a:avLst/>
+                    </a:prstGeom>
+                  </pic:spPr>
+                </pic:pic>
+              </a:graphicData>
+            </a:graphic>
+          </wp:inline>
+        </w:drawing>
+      </w:r>
+    </w:p>
+    <w:p>
+      <w:pPr>
+        <w:rPr>
+          <w:rStyle w:val="Strong"/>
+          <w:rFonts w:ascii="Source Sans Pro" w:hAnsi="Source Sans Pro"/>
+          <w:color w:val="000000"/>
+        </w:rPr>
+      </w:pPr>
+      <w:r>
+        <w:rPr>
+          <w:rStyle w:val="Strong"/>
+          <w:rFonts w:ascii="Source Sans Pro" w:hAnsi="Source Sans Pro"/>
+          <w:color w:val="000000"/>
+        </w:rPr>
+        <w:t>Current</w:t>
+      </w:r>
+      <w:r>
+        <w:rPr>
+          <w:rStyle w:val="Strong"/>
+          <w:rFonts w:ascii="Source Sans Pro" w:hAnsi="Source Sans Pro"/>
+          <w:color w:val="000000"/>
+        </w:rPr>
+        <w:t xml:space="preserve"> test results before bug resolution:</w:t>
+      </w:r>
+      <w:r>
+        <w:rPr>
+          <w:rStyle w:val="Strong"/>
+          <w:rFonts w:ascii="Source Sans Pro" w:hAnsi="Source Sans Pro"/>
+          <w:color w:val="000000"/>
+        </w:rPr>
+        <w:t xml:space="preserve"> (The result is 2)</w:t>
+      </w:r>
+    </w:p>
+    <w:p>
+      <w:pPr>
+        <w:rPr>
+          <w:rStyle w:val="Strong"/>
+          <w:rFonts w:ascii="Source Sans Pro" w:hAnsi="Source Sans Pro"/>
+          <w:b w:val="0"/>
+          <w:bCs w:val="0"/>
+          <w:color w:val="000000"/>
+        </w:rPr>
+      </w:pPr>
+      <w:r>
+        <w:rPr>
+          <w:rStyle w:val="Strong"/>
+          <w:rFonts w:ascii="Source Sans Pro" w:hAnsi="Source Sans Pro"/>
+          <w:b w:val="0"/>
+          <w:bCs w:val="0"/>
+          <w:color w:val="000000"/>
+        </w:rPr>
+        <w:drawing>
+          <wp:inline distT="0" distB="0" distL="0" distR="0" wp14:anchorId="00318502" wp14:editId="5432C3A9">
+            <wp:extent cx="4724400" cy="4253007"/>
+            <wp:effectExtent l="0" t="0" r="0" b="0"/>
+            <wp:docPr id="23" name="Picture 23" descr="Text&#10;&#10;Description automatically generated"/>
+            <wp:cNvGraphicFramePr>
+              <a:graphicFrameLocks xmlns:a="http://schemas.openxmlformats.org/drawingml/2006/main" noChangeAspect="1"/>
+            </wp:cNvGraphicFramePr>
+            <a:graphic xmlns:a="http://schemas.openxmlformats.org/drawingml/2006/main">
+              <a:graphicData uri="http://schemas.openxmlformats.org/drawingml/2006/picture">
+                <pic:pic xmlns:pic="http://schemas.openxmlformats.org/drawingml/2006/picture">
+                  <pic:nvPicPr>
+                    <pic:cNvPr id="23" name="Picture 23" descr="Text&#10;&#10;Description automatically generated"/>
+                    <pic:cNvPicPr/>
+                  </pic:nvPicPr>
+                  <pic:blipFill>
+                    <a:blip r:embed="rId20"/>
+                    <a:stretch>
+                      <a:fillRect/>
+                    </a:stretch>
+                  </pic:blipFill>
+                  <pic:spPr>
+                    <a:xfrm>
+                      <a:off x="0" y="0"/>
+                      <a:ext cx="4742221" cy="4269050"/>
+                    </a:xfrm>
+                    <a:prstGeom prst="rect">
+                      <a:avLst/>
+                    </a:prstGeom>
+                  </pic:spPr>
+                </pic:pic>
+              </a:graphicData>
+            </a:graphic>
+          </wp:inline>
+        </w:drawing>
+      </w:r>
+    </w:p>
+    <w:p>
+      <w:pPr>
+        <w:rPr>
+          <w:rStyle w:val="Strong"/>
+          <w:rFonts w:ascii="Source Sans Pro" w:hAnsi="Source Sans Pro"/>
+          <w:b w:val="0"/>
+          <w:bCs w:val="0"/>
+          <w:color w:val="000000"/>
+        </w:rPr>
+      </w:pPr>
+      <w:r>
+        <w:rPr>
+          <w:rStyle w:val="Strong"/>
+          <w:rFonts w:ascii="Source Sans Pro" w:hAnsi="Source Sans Pro"/>
+          <w:color w:val="000000"/>
+        </w:rPr>
+        <w:lastRenderedPageBreak/>
         <w:t>R0:</w:t>
       </w:r>
       <w:r>
@@ -3801,50 +4197,135 @@
         <w:rPr>
           <w:rStyle w:val="Strong"/>
           <w:rFonts w:ascii="Source Sans Pro" w:hAnsi="Source Sans Pro"/>
-          <w:b w:val="0"/>
-          <w:bCs w:val="0"/>
-          <w:color w:val="000000"/>
-        </w:rPr>
-      </w:pPr>
-      <w:r>
-        <w:rPr>
-          <w:rStyle w:val="Strong"/>
-          <w:rFonts w:ascii="Source Sans Pro" w:hAnsi="Source Sans Pro"/>
-          <w:b w:val="0"/>
-          <w:bCs w:val="0"/>
-          <w:color w:val="000000"/>
-        </w:rPr>
-        <w:t>Test screenshots</w:t>
-      </w:r>
-      <w:r>
-        <w:rPr>
-          <w:rStyle w:val="Strong"/>
-          <w:rFonts w:ascii="Source Sans Pro" w:hAnsi="Source Sans Pro"/>
-          <w:b w:val="0"/>
-          <w:bCs w:val="0"/>
-          <w:color w:val="000000"/>
-        </w:rPr>
-        <w:t xml:space="preserve"> with </w:t>
-      </w:r>
-      <w:r>
-        <w:rPr>
-          <w:rStyle w:val="Strong"/>
-          <w:rFonts w:ascii="Source Sans Pro" w:hAnsi="Source Sans Pro"/>
-          <w:b w:val="0"/>
-          <w:bCs w:val="0"/>
           <w:color w:val="FF0000"/>
         </w:rPr>
-        <w:t>correct code</w:t>
-      </w:r>
-    </w:p>
-    <w:p>
-      <w:pPr>
-        <w:rPr>
-          <w:rStyle w:val="Strong"/>
-          <w:rFonts w:ascii="Source Sans Pro" w:hAnsi="Source Sans Pro"/>
-          <w:color w:val="000000"/>
-        </w:rPr>
-      </w:pPr>
+      </w:pPr>
+      <w:r>
+        <w:rPr>
+          <w:rStyle w:val="Strong"/>
+          <w:rFonts w:ascii="Source Sans Pro" w:hAnsi="Source Sans Pro"/>
+          <w:color w:val="FF0000"/>
+        </w:rPr>
+        <w:t>Correct code:</w:t>
+      </w:r>
+    </w:p>
+    <w:p>
+      <w:pPr>
+        <w:rPr>
+          <w:rStyle w:val="Strong"/>
+          <w:rFonts w:ascii="Source Sans Pro" w:hAnsi="Source Sans Pro"/>
+          <w:color w:val="000000"/>
+        </w:rPr>
+      </w:pPr>
+      <w:r>
+        <w:rPr>
+          <w:rStyle w:val="Strong"/>
+          <w:rFonts w:ascii="Source Sans Pro" w:hAnsi="Source Sans Pro"/>
+          <w:color w:val="000000"/>
+        </w:rPr>
+        <w:drawing>
+          <wp:inline distT="0" distB="0" distL="0" distR="0" wp14:anchorId="38BC8BA4" wp14:editId="3445D723">
+            <wp:extent cx="4629796" cy="3639058"/>
+            <wp:effectExtent l="0" t="0" r="0" b="0"/>
+            <wp:docPr id="24" name="Picture 24" descr="Text&#10;&#10;Description automatically generated"/>
+            <wp:cNvGraphicFramePr>
+              <a:graphicFrameLocks xmlns:a="http://schemas.openxmlformats.org/drawingml/2006/main" noChangeAspect="1"/>
+            </wp:cNvGraphicFramePr>
+            <a:graphic xmlns:a="http://schemas.openxmlformats.org/drawingml/2006/main">
+              <a:graphicData uri="http://schemas.openxmlformats.org/drawingml/2006/picture">
+                <pic:pic xmlns:pic="http://schemas.openxmlformats.org/drawingml/2006/picture">
+                  <pic:nvPicPr>
+                    <pic:cNvPr id="24" name="Picture 24" descr="Text&#10;&#10;Description automatically generated"/>
+                    <pic:cNvPicPr/>
+                  </pic:nvPicPr>
+                  <pic:blipFill>
+                    <a:blip r:embed="rId21"/>
+                    <a:stretch>
+                      <a:fillRect/>
+                    </a:stretch>
+                  </pic:blipFill>
+                  <pic:spPr>
+                    <a:xfrm>
+                      <a:off x="0" y="0"/>
+                      <a:ext cx="4629796" cy="3639058"/>
+                    </a:xfrm>
+                    <a:prstGeom prst="rect">
+                      <a:avLst/>
+                    </a:prstGeom>
+                  </pic:spPr>
+                </pic:pic>
+              </a:graphicData>
+            </a:graphic>
+          </wp:inline>
+        </w:drawing>
+      </w:r>
+    </w:p>
+    <w:p>
+      <w:pPr>
+        <w:rPr>
+          <w:rStyle w:val="Strong"/>
+          <w:rFonts w:ascii="Source Sans Pro" w:hAnsi="Source Sans Pro"/>
+        </w:rPr>
+      </w:pPr>
+      <w:r>
+        <w:rPr>
+          <w:rStyle w:val="Strong"/>
+          <w:rFonts w:ascii="Source Sans Pro" w:hAnsi="Source Sans Pro"/>
+        </w:rPr>
+        <w:t>Test screenshot:</w:t>
+      </w:r>
+    </w:p>
+    <w:p>
+      <w:pPr>
+        <w:rPr>
+          <w:rStyle w:val="Strong"/>
+          <w:rFonts w:ascii="Source Sans Pro" w:hAnsi="Source Sans Pro"/>
+        </w:rPr>
+      </w:pPr>
+      <w:r>
+        <w:rPr>
+          <w:rStyle w:val="Strong"/>
+          <w:rFonts w:ascii="Source Sans Pro" w:hAnsi="Source Sans Pro"/>
+          <w:b w:val="0"/>
+          <w:bCs w:val="0"/>
+          <w:color w:val="000000"/>
+        </w:rPr>
+        <w:drawing>
+          <wp:inline distT="0" distB="0" distL="0" distR="0" wp14:anchorId="0E590380" wp14:editId="07E80365">
+            <wp:extent cx="4724400" cy="4253007"/>
+            <wp:effectExtent l="0" t="0" r="0" b="0"/>
+            <wp:docPr id="25" name="Picture 25" descr="Text&#10;&#10;Description automatically generated"/>
+            <wp:cNvGraphicFramePr>
+              <a:graphicFrameLocks xmlns:a="http://schemas.openxmlformats.org/drawingml/2006/main" noChangeAspect="1"/>
+            </wp:cNvGraphicFramePr>
+            <a:graphic xmlns:a="http://schemas.openxmlformats.org/drawingml/2006/main">
+              <a:graphicData uri="http://schemas.openxmlformats.org/drawingml/2006/picture">
+                <pic:pic xmlns:pic="http://schemas.openxmlformats.org/drawingml/2006/picture">
+                  <pic:nvPicPr>
+                    <pic:cNvPr id="23" name="Picture 23" descr="Text&#10;&#10;Description automatically generated"/>
+                    <pic:cNvPicPr/>
+                  </pic:nvPicPr>
+                  <pic:blipFill>
+                    <a:blip r:embed="rId20"/>
+                    <a:stretch>
+                      <a:fillRect/>
+                    </a:stretch>
+                  </pic:blipFill>
+                  <pic:spPr>
+                    <a:xfrm>
+                      <a:off x="0" y="0"/>
+                      <a:ext cx="4742221" cy="4269050"/>
+                    </a:xfrm>
+                    <a:prstGeom prst="rect">
+                      <a:avLst/>
+                    </a:prstGeom>
+                  </pic:spPr>
+                </pic:pic>
+              </a:graphicData>
+            </a:graphic>
+          </wp:inline>
+        </w:drawing>
+      </w:r>
     </w:p>
     <w:p>
       <w:r>

</xml_diff>

<commit_message>
Final Commit for B1
Commit of correct code, Resolution, Outputs and Final User Test Case
</commit_message>
<xml_diff>
--- a/A4 Resources 2022/UATB1.docx
+++ b/A4 Resources 2022/UATB1.docx
@@ -4328,16 +4328,1714 @@
       </w:r>
     </w:p>
     <w:p>
-      <w:r>
-        <w:t>Version control: Provide screenshots of commits</w:t>
-      </w:r>
-    </w:p>
-    <w:p>
-      <w:pPr>
-        <w:rPr>
-          <w:lang w:val="en-AU"/>
-        </w:rPr>
-      </w:pPr>
+      <w:pPr>
+        <w:rPr>
+          <w:rStyle w:val="Strong"/>
+          <w:rFonts w:ascii="Source Sans Pro" w:hAnsi="Source Sans Pro"/>
+        </w:rPr>
+      </w:pPr>
+    </w:p>
+    <w:p>
+      <w:pPr>
+        <w:rPr>
+          <w:rStyle w:val="Strong"/>
+          <w:rFonts w:ascii="Source Sans Pro" w:hAnsi="Source Sans Pro"/>
+        </w:rPr>
+      </w:pPr>
+    </w:p>
+    <w:p>
+      <w:pPr>
+        <w:rPr>
+          <w:b/>
+          <w:bCs/>
+        </w:rPr>
+      </w:pPr>
+      <w:r>
+        <w:rPr>
+          <w:b/>
+          <w:bCs/>
+        </w:rPr>
+        <w:lastRenderedPageBreak/>
+        <w:t xml:space="preserve">Version control: </w:t>
+      </w:r>
+    </w:p>
+    <w:p>
+      <w:r>
+        <w:drawing>
+          <wp:inline distT="0" distB="0" distL="0" distR="0" wp14:anchorId="08FD7ECB" wp14:editId="25E49E74">
+            <wp:extent cx="5727700" cy="2192655"/>
+            <wp:effectExtent l="0" t="0" r="6350" b="0"/>
+            <wp:docPr id="26" name="Picture 26"/>
+            <wp:cNvGraphicFramePr>
+              <a:graphicFrameLocks xmlns:a="http://schemas.openxmlformats.org/drawingml/2006/main" noChangeAspect="1"/>
+            </wp:cNvGraphicFramePr>
+            <a:graphic xmlns:a="http://schemas.openxmlformats.org/drawingml/2006/main">
+              <a:graphicData uri="http://schemas.openxmlformats.org/drawingml/2006/picture">
+                <pic:pic xmlns:pic="http://schemas.openxmlformats.org/drawingml/2006/picture">
+                  <pic:nvPicPr>
+                    <pic:cNvPr id="1" name=""/>
+                    <pic:cNvPicPr/>
+                  </pic:nvPicPr>
+                  <pic:blipFill>
+                    <a:blip r:embed="rId22"/>
+                    <a:stretch>
+                      <a:fillRect/>
+                    </a:stretch>
+                  </pic:blipFill>
+                  <pic:spPr>
+                    <a:xfrm>
+                      <a:off x="0" y="0"/>
+                      <a:ext cx="5727700" cy="2192655"/>
+                    </a:xfrm>
+                    <a:prstGeom prst="rect">
+                      <a:avLst/>
+                    </a:prstGeom>
+                  </pic:spPr>
+                </pic:pic>
+              </a:graphicData>
+            </a:graphic>
+          </wp:inline>
+        </w:drawing>
+      </w:r>
+    </w:p>
+    <w:p>
+      <w:pPr>
+        <w:rPr>
+          <w:lang w:val="en-AU"/>
+        </w:rPr>
+      </w:pPr>
+    </w:p>
+    <w:p>
+      <w:pPr>
+        <w:rPr>
+          <w:b/>
+          <w:bCs/>
+          <w:sz w:val="36"/>
+          <w:szCs w:val="36"/>
+          <w:u w:val="single"/>
+          <w:lang w:val="en-AU"/>
+        </w:rPr>
+      </w:pPr>
+      <w:r>
+        <w:rPr>
+          <w:b/>
+          <w:bCs/>
+          <w:sz w:val="36"/>
+          <w:szCs w:val="36"/>
+          <w:u w:val="single"/>
+          <w:lang w:val="en-AU"/>
+        </w:rPr>
+        <w:t>User test case</w:t>
+      </w:r>
+    </w:p>
+    <w:p>
+      <w:pPr>
+        <w:pStyle w:val="Heading1"/>
+      </w:pPr>
+      <w:r>
+        <w:t xml:space="preserve">Scenario 1: Over due Loan payment </w:t>
+      </w:r>
+    </w:p>
+    <w:p>
+      <w:pPr>
+        <w:pStyle w:val="Heading2"/>
+      </w:pPr>
+      <w:r>
+        <w:t>Scenario Description</w:t>
+      </w:r>
+    </w:p>
+    <w:p>
+      <w:pPr>
+        <w:pStyle w:val="ListBullet"/>
+      </w:pPr>
+      <w:r>
+        <w:t xml:space="preserve">This scenario is made to test if the fines applied remain consistent throughout the return and payment process. </w:t>
+      </w:r>
+    </w:p>
+    <w:p>
+      <w:pPr>
+        <w:pStyle w:val="ListBullet"/>
+      </w:pPr>
+      <w:r>
+        <w:t xml:space="preserve">The test is used to determine </w:t>
+      </w:r>
+      <w:r>
+        <w:t>whether all buggy parts of the program have been resolved</w:t>
+      </w:r>
+    </w:p>
+    <w:p>
+      <w:pPr>
+        <w:pStyle w:val="ListBullet"/>
+      </w:pPr>
+      <w:r>
+        <w:t>This scenario is based on a patron’s need to return an over due item and pay the over due fees.</w:t>
+      </w:r>
+      <w:r>
+        <w:t xml:space="preserve"> </w:t>
+      </w:r>
+      <w:r>
+        <w:t xml:space="preserve">Includes </w:t>
+      </w:r>
+      <w:r>
+        <w:t>a damaged item</w:t>
+      </w:r>
+    </w:p>
+    <w:p>
+      <w:pPr>
+        <w:pStyle w:val="Heading2"/>
+      </w:pPr>
+      <w:r>
+        <w:t>Version Control</w:t>
+      </w:r>
+    </w:p>
+    <w:tbl>
+      <w:tblPr>
+        <w:tblStyle w:val="TableGrid8"/>
+        <w:tblW w:w="0" w:type="auto"/>
+        <w:tblLook w:val="0020" w:firstRow="1" w:lastRow="0" w:firstColumn="0" w:lastColumn="0" w:noHBand="0" w:noVBand="0"/>
+      </w:tblPr>
+      <w:tblGrid>
+        <w:gridCol w:w="1440"/>
+        <w:gridCol w:w="1440"/>
+        <w:gridCol w:w="2160"/>
+        <w:gridCol w:w="3798"/>
+      </w:tblGrid>
+      <w:tr>
+        <w:trPr>
+          <w:cnfStyle w:val="100000000000" w:firstRow="1" w:lastRow="0" w:firstColumn="0" w:lastColumn="0" w:oddVBand="0" w:evenVBand="0" w:oddHBand="0" w:evenHBand="0" w:firstRowFirstColumn="0" w:firstRowLastColumn="0" w:lastRowFirstColumn="0" w:lastRowLastColumn="0"/>
+        </w:trPr>
+        <w:tc>
+          <w:tcPr>
+            <w:tcW w:w="1440" w:type="dxa"/>
+          </w:tcPr>
+          <w:p>
+            <w:r>
+              <w:t>Version #</w:t>
+            </w:r>
+          </w:p>
+        </w:tc>
+        <w:tc>
+          <w:tcPr>
+            <w:tcW w:w="1440" w:type="dxa"/>
+          </w:tcPr>
+          <w:p>
+            <w:r>
+              <w:t>Date</w:t>
+            </w:r>
+          </w:p>
+        </w:tc>
+        <w:tc>
+          <w:tcPr>
+            <w:tcW w:w="2160" w:type="dxa"/>
+          </w:tcPr>
+          <w:p>
+            <w:r>
+              <w:t>Author</w:t>
+            </w:r>
+          </w:p>
+        </w:tc>
+        <w:tc>
+          <w:tcPr>
+            <w:tcW w:w="3798" w:type="dxa"/>
+          </w:tcPr>
+          <w:p>
+            <w:r>
+              <w:t>Description</w:t>
+            </w:r>
+          </w:p>
+        </w:tc>
+      </w:tr>
+      <w:tr>
+        <w:tc>
+          <w:tcPr>
+            <w:tcW w:w="1440" w:type="dxa"/>
+          </w:tcPr>
+          <w:p>
+            <w:r>
+              <w:t>0.1</w:t>
+            </w:r>
+          </w:p>
+        </w:tc>
+        <w:tc>
+          <w:tcPr>
+            <w:tcW w:w="1440" w:type="dxa"/>
+          </w:tcPr>
+          <w:p>
+            <w:r>
+              <w:t>20</w:t>
+            </w:r>
+            <w:r>
+              <w:t>/10/2022</w:t>
+            </w:r>
+          </w:p>
+        </w:tc>
+        <w:tc>
+          <w:tcPr>
+            <w:tcW w:w="2160" w:type="dxa"/>
+          </w:tcPr>
+          <w:p>
+            <w:r>
+              <w:t>Mina Farag</w:t>
+            </w:r>
+          </w:p>
+        </w:tc>
+        <w:tc>
+          <w:tcPr>
+            <w:tcW w:w="3798" w:type="dxa"/>
+          </w:tcPr>
+          <w:p>
+            <w:r>
+              <w:t>Initial Draft</w:t>
+            </w:r>
+          </w:p>
+        </w:tc>
+      </w:tr>
+      <w:tr>
+        <w:tc>
+          <w:tcPr>
+            <w:tcW w:w="1440" w:type="dxa"/>
+          </w:tcPr>
+          <w:p>
+            <w:r>
+              <w:t>1.0</w:t>
+            </w:r>
+          </w:p>
+        </w:tc>
+        <w:tc>
+          <w:tcPr>
+            <w:tcW w:w="1440" w:type="dxa"/>
+          </w:tcPr>
+          <w:p>
+            <w:r>
+              <w:t>20</w:t>
+            </w:r>
+            <w:r>
+              <w:t>/10/2022</w:t>
+            </w:r>
+          </w:p>
+        </w:tc>
+        <w:tc>
+          <w:tcPr>
+            <w:tcW w:w="2160" w:type="dxa"/>
+          </w:tcPr>
+          <w:p>
+            <w:r>
+              <w:t>Mina Farag</w:t>
+            </w:r>
+          </w:p>
+        </w:tc>
+        <w:tc>
+          <w:tcPr>
+            <w:tcW w:w="3798" w:type="dxa"/>
+          </w:tcPr>
+          <w:p>
+            <w:r>
+              <w:t>Initial Version</w:t>
+            </w:r>
+          </w:p>
+        </w:tc>
+      </w:tr>
+    </w:tbl>
+    <w:p>
+      <w:pPr>
+        <w:pStyle w:val="Heading2"/>
+      </w:pPr>
+      <w:r>
+        <w:t>Test Scripts</w:t>
+      </w:r>
+    </w:p>
+    <w:p>
+      <w:r>
+        <w:t>The following scripts will cover this scenario:</w:t>
+      </w:r>
+    </w:p>
+    <w:p>
+      <w:pPr>
+        <w:pStyle w:val="ListBullet"/>
+      </w:pPr>
+      <w:r>
+        <w:t>1.1 Overdue Loan Case</w:t>
+      </w:r>
+    </w:p>
+    <w:p>
+      <w:pPr>
+        <w:pStyle w:val="ListBullet"/>
+      </w:pPr>
+      <w:r>
+        <w:t>1.2 Return item case</w:t>
+      </w:r>
+    </w:p>
+    <w:p>
+      <w:pPr>
+        <w:pStyle w:val="ListBullet"/>
+      </w:pPr>
+      <w:r>
+        <w:t>1.3 Paying fine case</w:t>
+      </w:r>
+    </w:p>
+    <w:p>
+      <w:pPr>
+        <w:pStyle w:val="Heading2"/>
+      </w:pPr>
+      <w:r>
+        <w:t>Use Case</w:t>
+      </w:r>
+    </w:p>
+    <w:p>
+      <w:pPr>
+        <w:numPr>
+          <w:ilvl w:val="0"/>
+          <w:numId w:val="2"/>
+        </w:numPr>
+        <w:spacing w:before="120"/>
+      </w:pPr>
+      <w:r>
+        <w:t>The use case covered by this scenario will be discharge of loan.</w:t>
+      </w:r>
+    </w:p>
+    <w:p>
+      <w:pPr>
+        <w:pStyle w:val="Heading2"/>
+      </w:pPr>
+      <w:r>
+        <w:t>Test Components/Requirements</w:t>
+      </w:r>
+    </w:p>
+    <w:p>
+      <w:r>
+        <w:t>This test scenario covers the following high-level test requirements (see scripts below for specific requirements covered by each test script):</w:t>
+      </w:r>
+    </w:p>
+    <w:p>
+      <w:pPr>
+        <w:pStyle w:val="ListBullet"/>
+      </w:pPr>
+      <w:r>
+        <w:t xml:space="preserve">Patron </w:t>
+      </w:r>
+    </w:p>
+    <w:p>
+      <w:pPr>
+        <w:pStyle w:val="ListBullet"/>
+      </w:pPr>
+      <w:r>
+        <w:t>Loan</w:t>
+      </w:r>
+    </w:p>
+    <w:p>
+      <w:pPr>
+        <w:pStyle w:val="ListBullet"/>
+      </w:pPr>
+      <w:r>
+        <w:t>Item</w:t>
+      </w:r>
+    </w:p>
+    <w:p>
+      <w:pPr>
+        <w:pStyle w:val="Heading2"/>
+      </w:pPr>
+      <w:r>
+        <w:t>User Groups</w:t>
+      </w:r>
+    </w:p>
+    <w:p>
+      <w:pPr>
+        <w:pStyle w:val="ListBullet"/>
+      </w:pPr>
+      <w:r>
+        <w:t>Actor/Patron</w:t>
+      </w:r>
+    </w:p>
+    <w:p>
+      <w:pPr>
+        <w:pStyle w:val="Heading2"/>
+      </w:pPr>
+      <w:r>
+        <w:lastRenderedPageBreak/>
+        <w:t>Script 1: Overdue Loan Case</w:t>
+      </w:r>
+    </w:p>
+    <w:p>
+      <w:pPr>
+        <w:pStyle w:val="Heading3"/>
+      </w:pPr>
+      <w:r>
+        <w:t>Script Description</w:t>
+      </w:r>
+    </w:p>
+    <w:p>
+      <w:pPr>
+        <w:pStyle w:val="ListBullet"/>
+      </w:pPr>
+      <w:r>
+        <w:t>Overdue fine is calculated incorrectly</w:t>
+      </w:r>
+    </w:p>
+    <w:p>
+      <w:pPr>
+        <w:pStyle w:val="Heading3"/>
+      </w:pPr>
+      <w:r>
+        <w:t>Testing Requirements</w:t>
+      </w:r>
+    </w:p>
+    <w:p>
+      <w:r>
+        <w:t>This test script covers the following specific testing requirements:</w:t>
+      </w:r>
+    </w:p>
+    <w:p>
+      <w:pPr>
+        <w:pStyle w:val="ListBullet"/>
+      </w:pPr>
+      <w:r>
+        <w:t>A member cannot borrow when they have an overdue loan.</w:t>
+      </w:r>
+    </w:p>
+    <w:p>
+      <w:pPr>
+        <w:pStyle w:val="ListBullet"/>
+      </w:pPr>
+      <w:r>
+        <w:t>A member must be charged the correct amount for having an overdue loan</w:t>
+      </w:r>
+    </w:p>
+    <w:p>
+      <w:pPr>
+        <w:pStyle w:val="Heading3"/>
+      </w:pPr>
+      <w:r>
+        <w:t>Setup</w:t>
+      </w:r>
+    </w:p>
+    <w:p>
+      <w:pPr>
+        <w:pStyle w:val="ListBullet"/>
+      </w:pPr>
+      <w:r>
+        <w:t>Member has an overdue loan</w:t>
+      </w:r>
+    </w:p>
+    <w:p>
+      <w:pPr>
+        <w:pStyle w:val="ListBullet"/>
+      </w:pPr>
+      <w:r>
+        <w:t>A member’s details must be input into the system</w:t>
+      </w:r>
+    </w:p>
+    <w:p>
+      <w:pPr>
+        <w:pStyle w:val="ListBullet"/>
+      </w:pPr>
+      <w:r>
+        <w:t>The loan data must be input into the system</w:t>
+      </w:r>
+    </w:p>
+    <w:p>
+      <w:pPr>
+        <w:pStyle w:val="ListBullet"/>
+      </w:pPr>
+      <w:r>
+        <w:t>An item must be input into the system</w:t>
+      </w:r>
+    </w:p>
+    <w:p>
+      <w:pPr>
+        <w:pStyle w:val="ListBullet"/>
+      </w:pPr>
+      <w:r>
+        <w:t>The item returned after the due date</w:t>
+      </w:r>
+    </w:p>
+    <w:p>
+      <w:pPr>
+        <w:pStyle w:val="Heading3"/>
+      </w:pPr>
+      <w:r>
+        <w:t>Teardown</w:t>
+      </w:r>
+    </w:p>
+    <w:p>
+      <w:pPr>
+        <w:numPr>
+          <w:ilvl w:val="0"/>
+          <w:numId w:val="2"/>
+        </w:numPr>
+        <w:spacing w:before="120"/>
+      </w:pPr>
+      <w:r>
+        <w:t>If error occurs. Attempt to fix. Otherwise, test was successful.</w:t>
+      </w:r>
+    </w:p>
+    <w:p>
+      <w:pPr>
+        <w:pStyle w:val="Heading3"/>
+      </w:pPr>
+      <w:r>
+        <w:t>Script Steps</w:t>
+      </w:r>
+    </w:p>
+    <w:tbl>
+      <w:tblPr>
+        <w:tblW w:w="8708" w:type="dxa"/>
+        <w:tblBorders>
+          <w:top w:val="single" w:sz="6" w:space="0" w:color="000080"/>
+          <w:left w:val="single" w:sz="6" w:space="0" w:color="000080"/>
+          <w:bottom w:val="single" w:sz="6" w:space="0" w:color="000080"/>
+          <w:right w:val="single" w:sz="6" w:space="0" w:color="000080"/>
+          <w:insideH w:val="single" w:sz="6" w:space="0" w:color="000080"/>
+          <w:insideV w:val="single" w:sz="6" w:space="0" w:color="000080"/>
+        </w:tblBorders>
+        <w:tblLayout w:type="fixed"/>
+        <w:tblLook w:val="00A0" w:firstRow="1" w:lastRow="0" w:firstColumn="1" w:lastColumn="0" w:noHBand="0" w:noVBand="0"/>
+      </w:tblPr>
+      <w:tblGrid>
+        <w:gridCol w:w="738"/>
+        <w:gridCol w:w="3416"/>
+        <w:gridCol w:w="3795"/>
+        <w:gridCol w:w="759"/>
+      </w:tblGrid>
+      <w:tr>
+        <w:trPr>
+          <w:tblHeader/>
+        </w:trPr>
+        <w:tc>
+          <w:tcPr>
+            <w:tcW w:w="738" w:type="dxa"/>
+            <w:shd w:val="solid" w:color="000080" w:fill="FFFFFF"/>
+          </w:tcPr>
+          <w:p>
+            <w:pPr>
+              <w:jc w:val="center"/>
+              <w:rPr>
+                <w:b/>
+                <w:bCs/>
+                <w:color w:val="FFFFFF"/>
+              </w:rPr>
+            </w:pPr>
+            <w:r>
+              <w:rPr>
+                <w:b/>
+                <w:bCs/>
+                <w:color w:val="FFFFFF"/>
+              </w:rPr>
+              <w:t>Step #</w:t>
+            </w:r>
+          </w:p>
+        </w:tc>
+        <w:tc>
+          <w:tcPr>
+            <w:tcW w:w="3416" w:type="dxa"/>
+            <w:shd w:val="solid" w:color="000080" w:fill="FFFFFF"/>
+          </w:tcPr>
+          <w:p>
+            <w:pPr>
+              <w:jc w:val="center"/>
+              <w:rPr>
+                <w:b/>
+                <w:bCs/>
+                <w:color w:val="FFFFFF"/>
+              </w:rPr>
+            </w:pPr>
+            <w:r>
+              <w:rPr>
+                <w:b/>
+                <w:bCs/>
+                <w:color w:val="FFFFFF"/>
+              </w:rPr>
+              <w:t>Test Action</w:t>
+            </w:r>
+          </w:p>
+        </w:tc>
+        <w:tc>
+          <w:tcPr>
+            <w:tcW w:w="3795" w:type="dxa"/>
+            <w:shd w:val="solid" w:color="000080" w:fill="FFFFFF"/>
+          </w:tcPr>
+          <w:p>
+            <w:pPr>
+              <w:jc w:val="center"/>
+              <w:rPr>
+                <w:b/>
+                <w:bCs/>
+                <w:color w:val="FFFFFF"/>
+              </w:rPr>
+            </w:pPr>
+            <w:r>
+              <w:rPr>
+                <w:b/>
+                <w:bCs/>
+                <w:color w:val="FFFFFF"/>
+              </w:rPr>
+              <w:t>Expected Results</w:t>
+            </w:r>
+          </w:p>
+        </w:tc>
+        <w:tc>
+          <w:tcPr>
+            <w:tcW w:w="759" w:type="dxa"/>
+            <w:shd w:val="solid" w:color="000080" w:fill="FFFFFF"/>
+          </w:tcPr>
+          <w:p>
+            <w:pPr>
+              <w:jc w:val="center"/>
+              <w:rPr>
+                <w:b/>
+                <w:bCs/>
+                <w:color w:val="FFFFFF"/>
+              </w:rPr>
+            </w:pPr>
+            <w:r>
+              <w:rPr>
+                <w:b/>
+                <w:bCs/>
+                <w:color w:val="FFFFFF"/>
+              </w:rPr>
+              <w:t>Pass/ Fail</w:t>
+            </w:r>
+          </w:p>
+        </w:tc>
+      </w:tr>
+      <w:tr>
+        <w:tc>
+          <w:tcPr>
+            <w:tcW w:w="738" w:type="dxa"/>
+          </w:tcPr>
+          <w:p>
+            <w:r>
+              <w:t>1</w:t>
+            </w:r>
+          </w:p>
+        </w:tc>
+        <w:tc>
+          <w:tcPr>
+            <w:tcW w:w="3416" w:type="dxa"/>
+          </w:tcPr>
+          <w:p>
+            <w:r>
+              <w:t>Patron attempts to return a previously borrowed item</w:t>
+            </w:r>
+          </w:p>
+        </w:tc>
+        <w:tc>
+          <w:tcPr>
+            <w:tcW w:w="3795" w:type="dxa"/>
+          </w:tcPr>
+          <w:p>
+            <w:r>
+              <w:t>Item condition must be inspected and results must increase or not affect total fine</w:t>
+            </w:r>
+          </w:p>
+        </w:tc>
+        <w:tc>
+          <w:tcPr>
+            <w:tcW w:w="759" w:type="dxa"/>
+          </w:tcPr>
+          <w:p>
+            <w:r>
+              <w:t>Pass</w:t>
+            </w:r>
+          </w:p>
+        </w:tc>
+      </w:tr>
+      <w:tr>
+        <w:tc>
+          <w:tcPr>
+            <w:tcW w:w="738" w:type="dxa"/>
+          </w:tcPr>
+          <w:p>
+            <w:r>
+              <w:t>2</w:t>
+            </w:r>
+          </w:p>
+        </w:tc>
+        <w:tc>
+          <w:tcPr>
+            <w:tcW w:w="3416" w:type="dxa"/>
+          </w:tcPr>
+          <w:p>
+            <w:r>
+              <w:t>Patron attempts to return a previously borrowed item</w:t>
+            </w:r>
+            <w:r>
+              <w:t xml:space="preserve"> that is damaged</w:t>
+            </w:r>
+          </w:p>
+        </w:tc>
+        <w:tc>
+          <w:tcPr>
+            <w:tcW w:w="3795" w:type="dxa"/>
+          </w:tcPr>
+          <w:p>
+            <w:r>
+              <w:t>Item condition must be inspected and results must increase or not affect total fine</w:t>
+            </w:r>
+            <w:r>
+              <w:t xml:space="preserve"> (damaged)</w:t>
+            </w:r>
+          </w:p>
+        </w:tc>
+        <w:tc>
+          <w:tcPr>
+            <w:tcW w:w="759" w:type="dxa"/>
+          </w:tcPr>
+          <w:p>
+            <w:r>
+              <w:t>Pass</w:t>
+            </w:r>
+          </w:p>
+        </w:tc>
+      </w:tr>
+      <w:tr>
+        <w:tc>
+          <w:tcPr>
+            <w:tcW w:w="738" w:type="dxa"/>
+          </w:tcPr>
+          <w:p>
+            <w:r>
+              <w:t>3</w:t>
+            </w:r>
+          </w:p>
+        </w:tc>
+        <w:tc>
+          <w:tcPr>
+            <w:tcW w:w="3416" w:type="dxa"/>
+          </w:tcPr>
+          <w:p>
+            <w:r>
+              <w:t>Patron successfully returns both items and attempts to pay</w:t>
+            </w:r>
+          </w:p>
+        </w:tc>
+        <w:tc>
+          <w:tcPr>
+            <w:tcW w:w="3795" w:type="dxa"/>
+          </w:tcPr>
+          <w:p>
+            <w:r>
+              <w:t>Pay fine use case is called and displays correct output result</w:t>
+            </w:r>
+          </w:p>
+        </w:tc>
+        <w:tc>
+          <w:tcPr>
+            <w:tcW w:w="759" w:type="dxa"/>
+          </w:tcPr>
+          <w:p>
+            <w:r>
+              <w:t>Pass</w:t>
+            </w:r>
+          </w:p>
+        </w:tc>
+      </w:tr>
+      <w:tr>
+        <w:tc>
+          <w:tcPr>
+            <w:tcW w:w="738" w:type="dxa"/>
+          </w:tcPr>
+          <w:p>
+            <w:r>
+              <w:t>4</w:t>
+            </w:r>
+          </w:p>
+        </w:tc>
+        <w:tc>
+          <w:tcPr>
+            <w:tcW w:w="3416" w:type="dxa"/>
+          </w:tcPr>
+          <w:p>
+            <w:pPr>
+              <w:pStyle w:val="Footer"/>
+              <w:tabs>
+                <w:tab w:val="clear" w:pos="4320"/>
+                <w:tab w:val="clear" w:pos="8640"/>
+              </w:tabs>
+            </w:pPr>
+            <w:r>
+              <w:t>Patron pays correct amount</w:t>
+            </w:r>
+          </w:p>
+        </w:tc>
+        <w:tc>
+          <w:tcPr>
+            <w:tcW w:w="3795" w:type="dxa"/>
+          </w:tcPr>
+          <w:p>
+            <w:r>
+              <w:t>System ends pay fine use case</w:t>
+            </w:r>
+          </w:p>
+        </w:tc>
+        <w:tc>
+          <w:tcPr>
+            <w:tcW w:w="759" w:type="dxa"/>
+          </w:tcPr>
+          <w:p>
+            <w:r>
+              <w:t>Pass</w:t>
+            </w:r>
+          </w:p>
+        </w:tc>
+      </w:tr>
+      <w:tr>
+        <w:tc>
+          <w:tcPr>
+            <w:tcW w:w="738" w:type="dxa"/>
+          </w:tcPr>
+          <w:p>
+            <w:r>
+              <w:t>5</w:t>
+            </w:r>
+          </w:p>
+        </w:tc>
+        <w:tc>
+          <w:tcPr>
+            <w:tcW w:w="3416" w:type="dxa"/>
+          </w:tcPr>
+          <w:p/>
+        </w:tc>
+        <w:tc>
+          <w:tcPr>
+            <w:tcW w:w="3795" w:type="dxa"/>
+          </w:tcPr>
+          <w:p/>
+        </w:tc>
+        <w:tc>
+          <w:tcPr>
+            <w:tcW w:w="759" w:type="dxa"/>
+          </w:tcPr>
+          <w:p/>
+        </w:tc>
+      </w:tr>
+      <w:tr>
+        <w:tc>
+          <w:tcPr>
+            <w:tcW w:w="738" w:type="dxa"/>
+          </w:tcPr>
+          <w:p>
+            <w:r>
+              <w:t>6</w:t>
+            </w:r>
+          </w:p>
+        </w:tc>
+        <w:tc>
+          <w:tcPr>
+            <w:tcW w:w="3416" w:type="dxa"/>
+          </w:tcPr>
+          <w:p/>
+        </w:tc>
+        <w:tc>
+          <w:tcPr>
+            <w:tcW w:w="3795" w:type="dxa"/>
+          </w:tcPr>
+          <w:p/>
+        </w:tc>
+        <w:tc>
+          <w:tcPr>
+            <w:tcW w:w="759" w:type="dxa"/>
+          </w:tcPr>
+          <w:p/>
+        </w:tc>
+      </w:tr>
+      <w:tr>
+        <w:tc>
+          <w:tcPr>
+            <w:tcW w:w="738" w:type="dxa"/>
+          </w:tcPr>
+          <w:p>
+            <w:r>
+              <w:t>7</w:t>
+            </w:r>
+          </w:p>
+        </w:tc>
+        <w:tc>
+          <w:tcPr>
+            <w:tcW w:w="3416" w:type="dxa"/>
+          </w:tcPr>
+          <w:p/>
+        </w:tc>
+        <w:tc>
+          <w:tcPr>
+            <w:tcW w:w="3795" w:type="dxa"/>
+          </w:tcPr>
+          <w:p/>
+        </w:tc>
+        <w:tc>
+          <w:tcPr>
+            <w:tcW w:w="759" w:type="dxa"/>
+          </w:tcPr>
+          <w:p/>
+        </w:tc>
+      </w:tr>
+      <w:tr>
+        <w:tc>
+          <w:tcPr>
+            <w:tcW w:w="738" w:type="dxa"/>
+          </w:tcPr>
+          <w:p>
+            <w:r>
+              <w:t>8</w:t>
+            </w:r>
+          </w:p>
+        </w:tc>
+        <w:tc>
+          <w:tcPr>
+            <w:tcW w:w="3416" w:type="dxa"/>
+          </w:tcPr>
+          <w:p/>
+        </w:tc>
+        <w:tc>
+          <w:tcPr>
+            <w:tcW w:w="3795" w:type="dxa"/>
+          </w:tcPr>
+          <w:p/>
+        </w:tc>
+        <w:tc>
+          <w:tcPr>
+            <w:tcW w:w="759" w:type="dxa"/>
+          </w:tcPr>
+          <w:p/>
+        </w:tc>
+      </w:tr>
+      <w:tr>
+        <w:tc>
+          <w:tcPr>
+            <w:tcW w:w="738" w:type="dxa"/>
+          </w:tcPr>
+          <w:p>
+            <w:r>
+              <w:t>9</w:t>
+            </w:r>
+          </w:p>
+        </w:tc>
+        <w:tc>
+          <w:tcPr>
+            <w:tcW w:w="3416" w:type="dxa"/>
+          </w:tcPr>
+          <w:p/>
+        </w:tc>
+        <w:tc>
+          <w:tcPr>
+            <w:tcW w:w="3795" w:type="dxa"/>
+          </w:tcPr>
+          <w:p/>
+        </w:tc>
+        <w:tc>
+          <w:tcPr>
+            <w:tcW w:w="759" w:type="dxa"/>
+          </w:tcPr>
+          <w:p/>
+        </w:tc>
+      </w:tr>
+    </w:tbl>
+    <w:p>
+      <w:pPr>
+        <w:pStyle w:val="Heading3"/>
+      </w:pPr>
+      <w:r>
+        <w:t>Test Data</w:t>
+      </w:r>
+    </w:p>
+    <w:tbl>
+      <w:tblPr>
+        <w:tblStyle w:val="TableGrid8"/>
+        <w:tblW w:w="0" w:type="auto"/>
+        <w:tblLook w:val="0020" w:firstRow="1" w:lastRow="0" w:firstColumn="0" w:lastColumn="0" w:noHBand="0" w:noVBand="0"/>
+      </w:tblPr>
+      <w:tblGrid>
+        <w:gridCol w:w="1818"/>
+        <w:gridCol w:w="1530"/>
+      </w:tblGrid>
+      <w:tr>
+        <w:trPr>
+          <w:cnfStyle w:val="100000000000" w:firstRow="1" w:lastRow="0" w:firstColumn="0" w:lastColumn="0" w:oddVBand="0" w:evenVBand="0" w:oddHBand="0" w:evenHBand="0" w:firstRowFirstColumn="0" w:firstRowLastColumn="0" w:lastRowFirstColumn="0" w:lastRowLastColumn="0"/>
+        </w:trPr>
+        <w:tc>
+          <w:tcPr>
+            <w:tcW w:w="1818" w:type="dxa"/>
+          </w:tcPr>
+          <w:p>
+            <w:r>
+              <w:t>Step</w:t>
+            </w:r>
+          </w:p>
+        </w:tc>
+        <w:tc>
+          <w:tcPr>
+            <w:tcW w:w="1530" w:type="dxa"/>
+          </w:tcPr>
+          <w:p>
+            <w:r>
+              <w:t>Data</w:t>
+            </w:r>
+          </w:p>
+        </w:tc>
+      </w:tr>
+      <w:tr>
+        <w:tc>
+          <w:tcPr>
+            <w:tcW w:w="1818" w:type="dxa"/>
+          </w:tcPr>
+          <w:p>
+            <w:r>
+              <w:t>1</w:t>
+            </w:r>
+          </w:p>
+        </w:tc>
+        <w:tc>
+          <w:tcPr>
+            <w:tcW w:w="1530" w:type="dxa"/>
+          </w:tcPr>
+          <w:p>
+            <w:r>
+              <w:t>Member Id: 1</w:t>
+            </w:r>
+          </w:p>
+        </w:tc>
+      </w:tr>
+      <w:tr>
+        <w:tc>
+          <w:tcPr>
+            <w:tcW w:w="1818" w:type="dxa"/>
+          </w:tcPr>
+          <w:p>
+            <w:r>
+              <w:t>2</w:t>
+            </w:r>
+          </w:p>
+        </w:tc>
+        <w:tc>
+          <w:tcPr>
+            <w:tcW w:w="1530" w:type="dxa"/>
+          </w:tcPr>
+          <w:p>
+            <w:r>
+              <w:t>Item Id: 1</w:t>
+            </w:r>
+            <w:r>
+              <w:t>, 2</w:t>
+            </w:r>
+          </w:p>
+        </w:tc>
+      </w:tr>
+      <w:tr>
+        <w:tc>
+          <w:tcPr>
+            <w:tcW w:w="1818" w:type="dxa"/>
+          </w:tcPr>
+          <w:p>
+            <w:r>
+              <w:t>3</w:t>
+            </w:r>
+          </w:p>
+        </w:tc>
+        <w:tc>
+          <w:tcPr>
+            <w:tcW w:w="1530" w:type="dxa"/>
+          </w:tcPr>
+          <w:p>
+            <w:r>
+              <w:t>Loan Id: 1</w:t>
+            </w:r>
+            <w:r>
+              <w:t>, 2</w:t>
+            </w:r>
+          </w:p>
+        </w:tc>
+      </w:tr>
+    </w:tbl>
+    <w:p>
+      <w:pPr>
+        <w:pStyle w:val="Heading3"/>
+      </w:pPr>
+      <w:r>
+        <w:t>Test Execution</w:t>
+      </w:r>
+    </w:p>
+    <w:tbl>
+      <w:tblPr>
+        <w:tblStyle w:val="TableGrid8"/>
+        <w:tblW w:w="0" w:type="auto"/>
+        <w:tblLook w:val="0020" w:firstRow="1" w:lastRow="0" w:firstColumn="0" w:lastColumn="0" w:noHBand="0" w:noVBand="0"/>
+      </w:tblPr>
+      <w:tblGrid>
+        <w:gridCol w:w="1818"/>
+        <w:gridCol w:w="1530"/>
+        <w:gridCol w:w="1303"/>
+        <w:gridCol w:w="1667"/>
+        <w:gridCol w:w="2430"/>
+      </w:tblGrid>
+      <w:tr>
+        <w:trPr>
+          <w:cnfStyle w:val="100000000000" w:firstRow="1" w:lastRow="0" w:firstColumn="0" w:lastColumn="0" w:oddVBand="0" w:evenVBand="0" w:oddHBand="0" w:evenHBand="0" w:firstRowFirstColumn="0" w:firstRowLastColumn="0" w:lastRowFirstColumn="0" w:lastRowLastColumn="0"/>
+        </w:trPr>
+        <w:tc>
+          <w:tcPr>
+            <w:tcW w:w="1818" w:type="dxa"/>
+          </w:tcPr>
+          <w:p>
+            <w:r>
+              <w:t>Date/Time</w:t>
+            </w:r>
+          </w:p>
+        </w:tc>
+        <w:tc>
+          <w:tcPr>
+            <w:tcW w:w="1530" w:type="dxa"/>
+          </w:tcPr>
+          <w:p>
+            <w:r>
+              <w:t>Tester</w:t>
+            </w:r>
+          </w:p>
+        </w:tc>
+        <w:tc>
+          <w:tcPr>
+            <w:tcW w:w="1303" w:type="dxa"/>
+          </w:tcPr>
+          <w:p>
+            <w:r>
+              <w:t>Test ID</w:t>
+            </w:r>
+          </w:p>
+        </w:tc>
+        <w:tc>
+          <w:tcPr>
+            <w:tcW w:w="1667" w:type="dxa"/>
+          </w:tcPr>
+          <w:p>
+            <w:r>
+              <w:t>Test Phase</w:t>
+            </w:r>
+          </w:p>
+        </w:tc>
+        <w:tc>
+          <w:tcPr>
+            <w:tcW w:w="2430" w:type="dxa"/>
+          </w:tcPr>
+          <w:p>
+            <w:r>
+              <w:t>Status</w:t>
+            </w:r>
+          </w:p>
+        </w:tc>
+      </w:tr>
+      <w:tr>
+        <w:tc>
+          <w:tcPr>
+            <w:tcW w:w="1818" w:type="dxa"/>
+          </w:tcPr>
+          <w:p>
+            <w:r>
+              <w:t>24</w:t>
+            </w:r>
+            <w:r>
+              <w:t>/1</w:t>
+            </w:r>
+            <w:r>
+              <w:t>0</w:t>
+            </w:r>
+            <w:r>
+              <w:t>/2022</w:t>
+            </w:r>
+          </w:p>
+        </w:tc>
+        <w:tc>
+          <w:tcPr>
+            <w:tcW w:w="1530" w:type="dxa"/>
+          </w:tcPr>
+          <w:p>
+            <w:r>
+              <w:t>JJ</w:t>
+            </w:r>
+          </w:p>
+        </w:tc>
+        <w:tc>
+          <w:tcPr>
+            <w:tcW w:w="1303" w:type="dxa"/>
+          </w:tcPr>
+          <w:p>
+            <w:r>
+              <w:t>1</w:t>
+            </w:r>
+          </w:p>
+        </w:tc>
+        <w:tc>
+          <w:tcPr>
+            <w:tcW w:w="1667" w:type="dxa"/>
+          </w:tcPr>
+          <w:p>
+            <w:r>
+              <w:t>Step 1</w:t>
+            </w:r>
+          </w:p>
+        </w:tc>
+        <w:tc>
+          <w:tcPr>
+            <w:tcW w:w="2430" w:type="dxa"/>
+          </w:tcPr>
+          <w:p>
+            <w:r>
+              <w:t>Passed</w:t>
+            </w:r>
+          </w:p>
+        </w:tc>
+      </w:tr>
+      <w:tr>
+        <w:tc>
+          <w:tcPr>
+            <w:tcW w:w="1818" w:type="dxa"/>
+          </w:tcPr>
+          <w:p>
+            <w:r>
+              <w:t>24</w:t>
+            </w:r>
+            <w:r>
+              <w:t>/1</w:t>
+            </w:r>
+            <w:r>
+              <w:t>0</w:t>
+            </w:r>
+            <w:r>
+              <w:t>/2022</w:t>
+            </w:r>
+          </w:p>
+        </w:tc>
+        <w:tc>
+          <w:tcPr>
+            <w:tcW w:w="1530" w:type="dxa"/>
+          </w:tcPr>
+          <w:p>
+            <w:r>
+              <w:t>JJ</w:t>
+            </w:r>
+          </w:p>
+        </w:tc>
+        <w:tc>
+          <w:tcPr>
+            <w:tcW w:w="1303" w:type="dxa"/>
+          </w:tcPr>
+          <w:p>
+            <w:r>
+              <w:t>1</w:t>
+            </w:r>
+          </w:p>
+        </w:tc>
+        <w:tc>
+          <w:tcPr>
+            <w:tcW w:w="1667" w:type="dxa"/>
+          </w:tcPr>
+          <w:p>
+            <w:r>
+              <w:t>Step 2</w:t>
+            </w:r>
+          </w:p>
+        </w:tc>
+        <w:tc>
+          <w:tcPr>
+            <w:tcW w:w="2430" w:type="dxa"/>
+          </w:tcPr>
+          <w:p>
+            <w:r>
+              <w:t>Passed</w:t>
+            </w:r>
+          </w:p>
+        </w:tc>
+      </w:tr>
+      <w:tr>
+        <w:tc>
+          <w:tcPr>
+            <w:tcW w:w="1818" w:type="dxa"/>
+          </w:tcPr>
+          <w:p>
+            <w:r>
+              <w:lastRenderedPageBreak/>
+              <w:t>24/10/2022</w:t>
+            </w:r>
+          </w:p>
+        </w:tc>
+        <w:tc>
+          <w:tcPr>
+            <w:tcW w:w="1530" w:type="dxa"/>
+          </w:tcPr>
+          <w:p>
+            <w:r>
+              <w:t>JJ</w:t>
+            </w:r>
+          </w:p>
+        </w:tc>
+        <w:tc>
+          <w:tcPr>
+            <w:tcW w:w="1303" w:type="dxa"/>
+          </w:tcPr>
+          <w:p>
+            <w:r>
+              <w:t>1</w:t>
+            </w:r>
+          </w:p>
+        </w:tc>
+        <w:tc>
+          <w:tcPr>
+            <w:tcW w:w="1667" w:type="dxa"/>
+          </w:tcPr>
+          <w:p>
+            <w:r>
+              <w:t xml:space="preserve">Step </w:t>
+            </w:r>
+            <w:r>
+              <w:t>3</w:t>
+            </w:r>
+          </w:p>
+        </w:tc>
+        <w:tc>
+          <w:tcPr>
+            <w:tcW w:w="2430" w:type="dxa"/>
+          </w:tcPr>
+          <w:p>
+            <w:r>
+              <w:t>Passed</w:t>
+            </w:r>
+          </w:p>
+        </w:tc>
+      </w:tr>
+      <w:tr>
+        <w:tc>
+          <w:tcPr>
+            <w:tcW w:w="1818" w:type="dxa"/>
+          </w:tcPr>
+          <w:p>
+            <w:r>
+              <w:t>24/10/2022</w:t>
+            </w:r>
+          </w:p>
+        </w:tc>
+        <w:tc>
+          <w:tcPr>
+            <w:tcW w:w="1530" w:type="dxa"/>
+          </w:tcPr>
+          <w:p>
+            <w:r>
+              <w:t>JJ</w:t>
+            </w:r>
+          </w:p>
+        </w:tc>
+        <w:tc>
+          <w:tcPr>
+            <w:tcW w:w="1303" w:type="dxa"/>
+          </w:tcPr>
+          <w:p>
+            <w:r>
+              <w:t>1</w:t>
+            </w:r>
+          </w:p>
+        </w:tc>
+        <w:tc>
+          <w:tcPr>
+            <w:tcW w:w="1667" w:type="dxa"/>
+          </w:tcPr>
+          <w:p>
+            <w:r>
+              <w:t xml:space="preserve">Step </w:t>
+            </w:r>
+            <w:r>
+              <w:t>4</w:t>
+            </w:r>
+          </w:p>
+        </w:tc>
+        <w:tc>
+          <w:tcPr>
+            <w:tcW w:w="2430" w:type="dxa"/>
+          </w:tcPr>
+          <w:p>
+            <w:r>
+              <w:t>Passed</w:t>
+            </w:r>
+          </w:p>
+        </w:tc>
+      </w:tr>
+    </w:tbl>
+    <w:p>
+      <w:pPr>
+        <w:rPr>
+          <w:b/>
+          <w:bCs/>
+          <w:lang w:val="en-AU"/>
+        </w:rPr>
+      </w:pPr>
+      <w:r>
+        <w:rPr>
+          <w:b/>
+          <w:bCs/>
+          <w:lang w:val="en-AU"/>
+        </w:rPr>
+        <w:t>Screenshots of scenario:</w:t>
+      </w:r>
+    </w:p>
+    <w:p>
+      <w:pPr>
+        <w:rPr>
+          <w:b/>
+          <w:bCs/>
+          <w:lang w:val="en-AU"/>
+        </w:rPr>
+      </w:pPr>
+      <w:r>
+        <w:rPr>
+          <w:b/>
+          <w:bCs/>
+          <w:lang w:val="en-AU"/>
+        </w:rPr>
+        <w:drawing>
+          <wp:inline distT="0" distB="0" distL="0" distR="0" wp14:anchorId="1BC1FD3B" wp14:editId="7C1C8D02">
+            <wp:extent cx="1724266" cy="2772162"/>
+            <wp:effectExtent l="0" t="0" r="9525" b="9525"/>
+            <wp:docPr id="27" name="Picture 27" descr="Text&#10;&#10;Description automatically generated"/>
+            <wp:cNvGraphicFramePr>
+              <a:graphicFrameLocks xmlns:a="http://schemas.openxmlformats.org/drawingml/2006/main" noChangeAspect="1"/>
+            </wp:cNvGraphicFramePr>
+            <a:graphic xmlns:a="http://schemas.openxmlformats.org/drawingml/2006/main">
+              <a:graphicData uri="http://schemas.openxmlformats.org/drawingml/2006/picture">
+                <pic:pic xmlns:pic="http://schemas.openxmlformats.org/drawingml/2006/picture">
+                  <pic:nvPicPr>
+                    <pic:cNvPr id="27" name="Picture 27" descr="Text&#10;&#10;Description automatically generated"/>
+                    <pic:cNvPicPr/>
+                  </pic:nvPicPr>
+                  <pic:blipFill>
+                    <a:blip r:embed="rId23"/>
+                    <a:stretch>
+                      <a:fillRect/>
+                    </a:stretch>
+                  </pic:blipFill>
+                  <pic:spPr>
+                    <a:xfrm>
+                      <a:off x="0" y="0"/>
+                      <a:ext cx="1724266" cy="2772162"/>
+                    </a:xfrm>
+                    <a:prstGeom prst="rect">
+                      <a:avLst/>
+                    </a:prstGeom>
+                  </pic:spPr>
+                </pic:pic>
+              </a:graphicData>
+            </a:graphic>
+          </wp:inline>
+        </w:drawing>
+      </w:r>
+    </w:p>
+    <w:p>
+      <w:pPr>
+        <w:rPr>
+          <w:b/>
+          <w:bCs/>
+          <w:lang w:val="en-AU"/>
+        </w:rPr>
+      </w:pPr>
+      <w:r>
+        <w:rPr>
+          <w:b/>
+          <w:bCs/>
+          <w:lang w:val="en-AU"/>
+        </w:rPr>
+        <w:drawing>
+          <wp:inline distT="0" distB="0" distL="0" distR="0" wp14:anchorId="751F2A95" wp14:editId="47B18938">
+            <wp:extent cx="1619476" cy="657317"/>
+            <wp:effectExtent l="0" t="0" r="0" b="9525"/>
+            <wp:docPr id="28" name="Picture 28" descr="Text&#10;&#10;Description automatically generated"/>
+            <wp:cNvGraphicFramePr>
+              <a:graphicFrameLocks xmlns:a="http://schemas.openxmlformats.org/drawingml/2006/main" noChangeAspect="1"/>
+            </wp:cNvGraphicFramePr>
+            <a:graphic xmlns:a="http://schemas.openxmlformats.org/drawingml/2006/main">
+              <a:graphicData uri="http://schemas.openxmlformats.org/drawingml/2006/picture">
+                <pic:pic xmlns:pic="http://schemas.openxmlformats.org/drawingml/2006/picture">
+                  <pic:nvPicPr>
+                    <pic:cNvPr id="28" name="Picture 28" descr="Text&#10;&#10;Description automatically generated"/>
+                    <pic:cNvPicPr/>
+                  </pic:nvPicPr>
+                  <pic:blipFill>
+                    <a:blip r:embed="rId24"/>
+                    <a:stretch>
+                      <a:fillRect/>
+                    </a:stretch>
+                  </pic:blipFill>
+                  <pic:spPr>
+                    <a:xfrm>
+                      <a:off x="0" y="0"/>
+                      <a:ext cx="1619476" cy="657317"/>
+                    </a:xfrm>
+                    <a:prstGeom prst="rect">
+                      <a:avLst/>
+                    </a:prstGeom>
+                  </pic:spPr>
+                </pic:pic>
+              </a:graphicData>
+            </a:graphic>
+          </wp:inline>
+        </w:drawing>
+      </w:r>
+    </w:p>
+    <w:p>
+      <w:pPr>
+        <w:rPr>
+          <w:b/>
+          <w:bCs/>
+          <w:lang w:val="en-AU"/>
+        </w:rPr>
+      </w:pPr>
+      <w:r>
+        <w:rPr>
+          <w:b/>
+          <w:bCs/>
+          <w:lang w:val="en-AU"/>
+        </w:rPr>
+        <w:drawing>
+          <wp:inline distT="0" distB="0" distL="0" distR="0" wp14:anchorId="1C846053" wp14:editId="1D700128">
+            <wp:extent cx="2429214" cy="4020111"/>
+            <wp:effectExtent l="0" t="0" r="9525" b="0"/>
+            <wp:docPr id="29" name="Picture 29" descr="Text&#10;&#10;Description automatically generated"/>
+            <wp:cNvGraphicFramePr>
+              <a:graphicFrameLocks xmlns:a="http://schemas.openxmlformats.org/drawingml/2006/main" noChangeAspect="1"/>
+            </wp:cNvGraphicFramePr>
+            <a:graphic xmlns:a="http://schemas.openxmlformats.org/drawingml/2006/main">
+              <a:graphicData uri="http://schemas.openxmlformats.org/drawingml/2006/picture">
+                <pic:pic xmlns:pic="http://schemas.openxmlformats.org/drawingml/2006/picture">
+                  <pic:nvPicPr>
+                    <pic:cNvPr id="29" name="Picture 29" descr="Text&#10;&#10;Description automatically generated"/>
+                    <pic:cNvPicPr/>
+                  </pic:nvPicPr>
+                  <pic:blipFill>
+                    <a:blip r:embed="rId25"/>
+                    <a:stretch>
+                      <a:fillRect/>
+                    </a:stretch>
+                  </pic:blipFill>
+                  <pic:spPr>
+                    <a:xfrm>
+                      <a:off x="0" y="0"/>
+                      <a:ext cx="2429214" cy="4020111"/>
+                    </a:xfrm>
+                    <a:prstGeom prst="rect">
+                      <a:avLst/>
+                    </a:prstGeom>
+                  </pic:spPr>
+                </pic:pic>
+              </a:graphicData>
+            </a:graphic>
+          </wp:inline>
+        </w:drawing>
+      </w:r>
+    </w:p>
+    <w:p>
+      <w:pPr>
+        <w:rPr>
+          <w:b/>
+          <w:bCs/>
+          <w:lang w:val="en-AU"/>
+        </w:rPr>
+      </w:pPr>
+      <w:r>
+        <w:rPr>
+          <w:b/>
+          <w:bCs/>
+          <w:lang w:val="en-AU"/>
+        </w:rPr>
+        <w:lastRenderedPageBreak/>
+        <w:drawing>
+          <wp:inline distT="0" distB="0" distL="0" distR="0" wp14:anchorId="44188127" wp14:editId="7B1F7B86">
+            <wp:extent cx="2581635" cy="3886742"/>
+            <wp:effectExtent l="0" t="0" r="9525" b="0"/>
+            <wp:docPr id="30" name="Picture 30" descr="Text&#10;&#10;Description automatically generated"/>
+            <wp:cNvGraphicFramePr>
+              <a:graphicFrameLocks xmlns:a="http://schemas.openxmlformats.org/drawingml/2006/main" noChangeAspect="1"/>
+            </wp:cNvGraphicFramePr>
+            <a:graphic xmlns:a="http://schemas.openxmlformats.org/drawingml/2006/main">
+              <a:graphicData uri="http://schemas.openxmlformats.org/drawingml/2006/picture">
+                <pic:pic xmlns:pic="http://schemas.openxmlformats.org/drawingml/2006/picture">
+                  <pic:nvPicPr>
+                    <pic:cNvPr id="30" name="Picture 30" descr="Text&#10;&#10;Description automatically generated"/>
+                    <pic:cNvPicPr/>
+                  </pic:nvPicPr>
+                  <pic:blipFill>
+                    <a:blip r:embed="rId26"/>
+                    <a:stretch>
+                      <a:fillRect/>
+                    </a:stretch>
+                  </pic:blipFill>
+                  <pic:spPr>
+                    <a:xfrm>
+                      <a:off x="0" y="0"/>
+                      <a:ext cx="2581635" cy="3886742"/>
+                    </a:xfrm>
+                    <a:prstGeom prst="rect">
+                      <a:avLst/>
+                    </a:prstGeom>
+                  </pic:spPr>
+                </pic:pic>
+              </a:graphicData>
+            </a:graphic>
+          </wp:inline>
+        </w:drawing>
+      </w:r>
+    </w:p>
+    <w:p>
+      <w:pPr>
+        <w:rPr>
+          <w:b/>
+          <w:bCs/>
+          <w:lang w:val="en-AU"/>
+        </w:rPr>
+      </w:pPr>
+    </w:p>
+    <w:p>
+      <w:pPr>
+        <w:rPr>
+          <w:b/>
+          <w:bCs/>
+          <w:lang w:val="en-AU"/>
+        </w:rPr>
+      </w:pPr>
+      <w:r>
+        <w:rPr>
+          <w:b/>
+          <w:bCs/>
+          <w:lang w:val="en-AU"/>
+        </w:rPr>
+        <w:drawing>
+          <wp:inline distT="0" distB="0" distL="0" distR="0" wp14:anchorId="06786342" wp14:editId="538482EA">
+            <wp:extent cx="3200847" cy="2743583"/>
+            <wp:effectExtent l="0" t="0" r="0" b="0"/>
+            <wp:docPr id="31" name="Picture 31" descr="Text&#10;&#10;Description automatically generated"/>
+            <wp:cNvGraphicFramePr>
+              <a:graphicFrameLocks xmlns:a="http://schemas.openxmlformats.org/drawingml/2006/main" noChangeAspect="1"/>
+            </wp:cNvGraphicFramePr>
+            <a:graphic xmlns:a="http://schemas.openxmlformats.org/drawingml/2006/main">
+              <a:graphicData uri="http://schemas.openxmlformats.org/drawingml/2006/picture">
+                <pic:pic xmlns:pic="http://schemas.openxmlformats.org/drawingml/2006/picture">
+                  <pic:nvPicPr>
+                    <pic:cNvPr id="31" name="Picture 31" descr="Text&#10;&#10;Description automatically generated"/>
+                    <pic:cNvPicPr/>
+                  </pic:nvPicPr>
+                  <pic:blipFill>
+                    <a:blip r:embed="rId27"/>
+                    <a:stretch>
+                      <a:fillRect/>
+                    </a:stretch>
+                  </pic:blipFill>
+                  <pic:spPr>
+                    <a:xfrm>
+                      <a:off x="0" y="0"/>
+                      <a:ext cx="3200847" cy="2743583"/>
+                    </a:xfrm>
+                    <a:prstGeom prst="rect">
+                      <a:avLst/>
+                    </a:prstGeom>
+                  </pic:spPr>
+                </pic:pic>
+              </a:graphicData>
+            </a:graphic>
+          </wp:inline>
+        </w:drawing>
+      </w:r>
     </w:p>
     <w:sectPr>
       <w:pgSz w:w="11900" w:h="16840"/>
@@ -4914,7 +6612,7 @@
   <w:style w:type="paragraph" w:default="1" w:styleId="Normal">
     <w:name w:val="Normal"/>
     <w:qFormat/>
-    <w:rsid w:val="008C340A"/>
+    <w:rsid w:val="00BF2D61"/>
   </w:style>
   <w:style w:type="paragraph" w:styleId="Heading1">
     <w:name w:val="heading 1"/>

</xml_diff>

<commit_message>
Resolution Commit B2 and Completion
</commit_message>
<xml_diff>
--- a/A4 Resources 2022/UATB1.docx
+++ b/A4 Resources 2022/UATB1.docx
@@ -87,9 +87,55 @@
     <w:p>
       <w:pPr>
         <w:rPr>
-          <w:lang w:val="en-AU"/>
-        </w:rPr>
-      </w:pPr>
+          <w:b/>
+          <w:bCs/>
+          <w:sz w:val="28"/>
+          <w:szCs w:val="28"/>
+          <w:lang w:val="en-US"/>
+        </w:rPr>
+      </w:pPr>
+    </w:p>
+    <w:p>
+      <w:pPr>
+        <w:rPr>
+          <w:sz w:val="28"/>
+          <w:szCs w:val="28"/>
+          <w:lang w:val="en-US"/>
+        </w:rPr>
+      </w:pPr>
+      <w:r>
+        <w:rPr>
+          <w:b/>
+          <w:bCs/>
+          <w:sz w:val="28"/>
+          <w:szCs w:val="28"/>
+          <w:lang w:val="en-US"/>
+        </w:rPr>
+        <w:t xml:space="preserve">Version control document: </w:t>
+      </w:r>
+      <w:hyperlink r:id="rId5" w:history="1">
+        <w:r>
+          <w:rPr>
+            <w:rStyle w:val="Hyperlink"/>
+            <w:b/>
+            <w:bCs/>
+            <w:sz w:val="28"/>
+            <w:szCs w:val="28"/>
+            <w:lang w:val="en-US"/>
+          </w:rPr>
+          <w:t>https://github.com/FPStruck/A4-MF/commits/main</w:t>
+        </w:r>
+      </w:hyperlink>
+      <w:r>
+        <w:rPr>
+          <w:b/>
+          <w:bCs/>
+          <w:sz w:val="28"/>
+          <w:szCs w:val="28"/>
+          <w:lang w:val="en-US"/>
+        </w:rPr>
+        <w:t xml:space="preserve"> </w:t>
+      </w:r>
     </w:p>
     <w:p>
       <w:pPr>
@@ -186,7 +232,7 @@
                     <pic:cNvPicPr/>
                   </pic:nvPicPr>
                   <pic:blipFill>
-                    <a:blip r:embed="rId5"/>
+                    <a:blip r:embed="rId6"/>
                     <a:stretch>
                       <a:fillRect/>
                     </a:stretch>
@@ -235,7 +281,7 @@
                     <pic:cNvPicPr/>
                   </pic:nvPicPr>
                   <pic:blipFill>
-                    <a:blip r:embed="rId6"/>
+                    <a:blip r:embed="rId7"/>
                     <a:stretch>
                       <a:fillRect/>
                     </a:stretch>
@@ -375,12 +421,10 @@
         <w:t xml:space="preserve">Scenario 1: </w:t>
       </w:r>
       <w:proofErr w:type="spellStart"/>
-      <w:proofErr w:type="gramStart"/>
       <w:r>
         <w:t>Over due</w:t>
       </w:r>
       <w:proofErr w:type="spellEnd"/>
-      <w:proofErr w:type="gramEnd"/>
       <w:r>
         <w:t xml:space="preserve"> Loan payment</w:t>
       </w:r>
@@ -417,15 +461,7 @@
         <w:pStyle w:val="ListBullet"/>
       </w:pPr>
       <w:r>
-        <w:t xml:space="preserve">The test is used to determine which part of the program is faulty and needs adjustment </w:t>
-      </w:r>
-      <w:proofErr w:type="gramStart"/>
-      <w:r>
-        <w:t>in order to</w:t>
-      </w:r>
-      <w:proofErr w:type="gramEnd"/>
-      <w:r>
-        <w:t xml:space="preserve"> function as intended</w:t>
+        <w:t>The test is used to determine which part of the program is faulty and needs adjustment in order to function as intended</w:t>
       </w:r>
     </w:p>
     <w:p>
@@ -436,12 +472,10 @@
         <w:t xml:space="preserve">This scenario is based on a patron’s need to return an </w:t>
       </w:r>
       <w:proofErr w:type="spellStart"/>
-      <w:proofErr w:type="gramStart"/>
       <w:r>
         <w:t>over due</w:t>
       </w:r>
       <w:proofErr w:type="spellEnd"/>
-      <w:proofErr w:type="gramEnd"/>
       <w:r>
         <w:t xml:space="preserve"> item and pay the </w:t>
       </w:r>
@@ -1054,15 +1088,7 @@
           </w:tcPr>
           <w:p>
             <w:r>
-              <w:t xml:space="preserve">Item condition must be </w:t>
-            </w:r>
-            <w:proofErr w:type="gramStart"/>
-            <w:r>
-              <w:t>inspected</w:t>
-            </w:r>
-            <w:proofErr w:type="gramEnd"/>
-            <w:r>
-              <w:t xml:space="preserve"> and results must increase </w:t>
+              <w:t xml:space="preserve">Item condition must be inspected and results must increase </w:t>
             </w:r>
             <w:r>
               <w:t>or not affect total fine</w:t>
@@ -1669,7 +1695,7 @@
                     <pic:cNvPicPr/>
                   </pic:nvPicPr>
                   <pic:blipFill>
-                    <a:blip r:embed="rId7"/>
+                    <a:blip r:embed="rId8"/>
                     <a:stretch>
                       <a:fillRect/>
                     </a:stretch>
@@ -1711,7 +1737,6 @@
         <w:t xml:space="preserve">Screen shot displays correct fine applied for </w:t>
       </w:r>
       <w:proofErr w:type="spellStart"/>
-      <w:proofErr w:type="gramStart"/>
       <w:r>
         <w:rPr>
           <w:rStyle w:val="Strong"/>
@@ -1723,7 +1748,6 @@
         <w:t>over due</w:t>
       </w:r>
       <w:proofErr w:type="spellEnd"/>
-      <w:proofErr w:type="gramEnd"/>
       <w:r>
         <w:rPr>
           <w:rStyle w:val="Strong"/>
@@ -1768,7 +1792,7 @@
                     <pic:cNvPicPr/>
                   </pic:nvPicPr>
                   <pic:blipFill>
-                    <a:blip r:embed="rId8"/>
+                    <a:blip r:embed="rId9"/>
                     <a:stretch>
                       <a:fillRect/>
                     </a:stretch>
@@ -1791,15 +1815,7 @@
     </w:p>
     <w:p>
       <w:r>
-        <w:t xml:space="preserve">Owed fines is multiplied by 3 which is the incorrect </w:t>
-      </w:r>
-      <w:proofErr w:type="gramStart"/>
-      <w:r>
-        <w:t>amount</w:t>
-      </w:r>
-      <w:proofErr w:type="gramEnd"/>
-      <w:r>
-        <w:t xml:space="preserve"> of fines that the patron should be charged.</w:t>
+        <w:t>Owed fines is multiplied by 3 which is the incorrect amount of fines that the patron should be charged.</w:t>
       </w:r>
     </w:p>
     <w:p/>
@@ -1840,7 +1856,7 @@
                     <pic:cNvPicPr/>
                   </pic:nvPicPr>
                   <pic:blipFill>
-                    <a:blip r:embed="rId9"/>
+                    <a:blip r:embed="rId10"/>
                     <a:stretch>
                       <a:fillRect/>
                     </a:stretch>
@@ -2005,7 +2021,6 @@
         <w:t xml:space="preserve">I will be testing three methods being </w:t>
       </w:r>
       <w:proofErr w:type="spellStart"/>
-      <w:proofErr w:type="gramStart"/>
       <w:r>
         <w:rPr>
           <w:rStyle w:val="Strong"/>
@@ -2017,7 +2032,6 @@
         <w:t>patron.dischargeLoan</w:t>
       </w:r>
       <w:proofErr w:type="spellEnd"/>
-      <w:proofErr w:type="gramEnd"/>
       <w:r>
         <w:rPr>
           <w:rStyle w:val="Strong"/>
@@ -2156,7 +2170,6 @@
         <w:t xml:space="preserve">Testing </w:t>
       </w:r>
       <w:proofErr w:type="spellStart"/>
-      <w:proofErr w:type="gramStart"/>
       <w:r>
         <w:rPr>
           <w:b/>
@@ -2166,7 +2179,6 @@
         <w:t>patron.dischargeLoan</w:t>
       </w:r>
       <w:proofErr w:type="spellEnd"/>
-      <w:proofErr w:type="gramEnd"/>
       <w:r>
         <w:rPr>
           <w:b/>
@@ -2238,128 +2250,6 @@
             <wp:extent cx="5981700" cy="4979003"/>
             <wp:effectExtent l="0" t="0" r="0" b="0"/>
             <wp:docPr id="4" name="Picture 4"/>
-            <wp:cNvGraphicFramePr>
-              <a:graphicFrameLocks xmlns:a="http://schemas.openxmlformats.org/drawingml/2006/main" noChangeAspect="1"/>
-            </wp:cNvGraphicFramePr>
-            <a:graphic xmlns:a="http://schemas.openxmlformats.org/drawingml/2006/main">
-              <a:graphicData uri="http://schemas.openxmlformats.org/drawingml/2006/picture">
-                <pic:pic xmlns:pic="http://schemas.openxmlformats.org/drawingml/2006/picture">
-                  <pic:nvPicPr>
-                    <pic:cNvPr id="1" name=""/>
-                    <pic:cNvPicPr/>
-                  </pic:nvPicPr>
-                  <pic:blipFill>
-                    <a:blip r:embed="rId10"/>
-                    <a:stretch>
-                      <a:fillRect/>
-                    </a:stretch>
-                  </pic:blipFill>
-                  <pic:spPr>
-                    <a:xfrm>
-                      <a:off x="0" y="0"/>
-                      <a:ext cx="6005798" cy="4999061"/>
-                    </a:xfrm>
-                    <a:prstGeom prst="rect">
-                      <a:avLst/>
-                    </a:prstGeom>
-                  </pic:spPr>
-                </pic:pic>
-              </a:graphicData>
-            </a:graphic>
-          </wp:inline>
-        </w:drawing>
-      </w:r>
-    </w:p>
-    <w:p>
-      <w:pPr>
-        <w:rPr>
-          <w:b/>
-          <w:bCs/>
-          <w:lang w:val="en-AU"/>
-        </w:rPr>
-      </w:pPr>
-      <w:r>
-        <w:rPr>
-          <w:b/>
-          <w:bCs/>
-          <w:lang w:val="en-AU"/>
-        </w:rPr>
-        <w:lastRenderedPageBreak/>
-        <w:t xml:space="preserve">Testing </w:t>
-      </w:r>
-      <w:proofErr w:type="spellStart"/>
-      <w:proofErr w:type="gramStart"/>
-      <w:r>
-        <w:rPr>
-          <w:b/>
-          <w:bCs/>
-          <w:lang w:val="en-AU"/>
-        </w:rPr>
-        <w:t>loan.discharge</w:t>
-      </w:r>
-      <w:proofErr w:type="spellEnd"/>
-      <w:proofErr w:type="gramEnd"/>
-      <w:r>
-        <w:rPr>
-          <w:b/>
-          <w:bCs/>
-          <w:lang w:val="en-AU"/>
-        </w:rPr>
-        <w:t xml:space="preserve">() method (Expected that </w:t>
-      </w:r>
-      <w:proofErr w:type="spellStart"/>
-      <w:r>
-        <w:rPr>
-          <w:b/>
-          <w:bCs/>
-          <w:lang w:val="en-AU"/>
-        </w:rPr>
-        <w:t>patron.finesOwed</w:t>
-      </w:r>
-      <w:proofErr w:type="spellEnd"/>
-      <w:r>
-        <w:rPr>
-          <w:b/>
-          <w:bCs/>
-          <w:lang w:val="en-AU"/>
-        </w:rPr>
-        <w:t xml:space="preserve">() and </w:t>
-      </w:r>
-      <w:proofErr w:type="spellStart"/>
-      <w:r>
-        <w:rPr>
-          <w:b/>
-          <w:bCs/>
-          <w:lang w:val="en-AU"/>
-        </w:rPr>
-        <w:t>loan.getFines</w:t>
-      </w:r>
-      <w:proofErr w:type="spellEnd"/>
-      <w:r>
-        <w:rPr>
-          <w:b/>
-          <w:bCs/>
-          <w:lang w:val="en-AU"/>
-        </w:rPr>
-        <w:t>() must both be equal to $2) PASS</w:t>
-      </w:r>
-    </w:p>
-    <w:p>
-      <w:pPr>
-        <w:rPr>
-          <w:lang w:val="en-AU"/>
-        </w:rPr>
-      </w:pPr>
-      <w:r>
-        <w:rPr>
-          <w:noProof/>
-          <w:lang w:val="en-AU"/>
-        </w:rPr>
-        <w:drawing>
-          <wp:inline distT="0" distB="0" distL="0" distR="0" wp14:anchorId="05A6B4CD" wp14:editId="1ACB7145">
-            <wp:extent cx="5514975" cy="4642482"/>
-            <wp:effectExtent l="0" t="0" r="0" b="6350"/>
-            <wp:docPr id="5" name="Picture 5"/>
             <wp:cNvGraphicFramePr>
               <a:graphicFrameLocks xmlns:a="http://schemas.openxmlformats.org/drawingml/2006/main" noChangeAspect="1"/>
             </wp:cNvGraphicFramePr>
@@ -2379,7 +2269,7 @@
                   <pic:spPr>
                     <a:xfrm>
                       <a:off x="0" y="0"/>
-                      <a:ext cx="5566418" cy="4685787"/>
+                      <a:ext cx="6005798" cy="4999061"/>
                     </a:xfrm>
                     <a:prstGeom prst="rect">
                       <a:avLst/>
@@ -2400,240 +2290,69 @@
           <w:lang w:val="en-AU"/>
         </w:rPr>
       </w:pPr>
-    </w:p>
-    <w:p>
-      <w:pPr>
+      <w:r>
         <w:rPr>
           <w:b/>
           <w:bCs/>
           <w:lang w:val="en-AU"/>
         </w:rPr>
-      </w:pPr>
-    </w:p>
-    <w:p>
-      <w:pPr>
+        <w:lastRenderedPageBreak/>
+        <w:t xml:space="preserve">Testing </w:t>
+      </w:r>
+      <w:proofErr w:type="spellStart"/>
+      <w:r>
         <w:rPr>
           <w:b/>
           <w:bCs/>
           <w:lang w:val="en-AU"/>
         </w:rPr>
-      </w:pPr>
-    </w:p>
-    <w:p>
-      <w:pPr>
+        <w:t>loan.discharge</w:t>
+      </w:r>
+      <w:proofErr w:type="spellEnd"/>
+      <w:r>
         <w:rPr>
           <w:b/>
           <w:bCs/>
           <w:lang w:val="en-AU"/>
         </w:rPr>
-      </w:pPr>
-    </w:p>
-    <w:p>
-      <w:pPr>
+        <w:t xml:space="preserve">() method (Expected that </w:t>
+      </w:r>
+      <w:proofErr w:type="spellStart"/>
+      <w:r>
         <w:rPr>
           <w:b/>
           <w:bCs/>
           <w:lang w:val="en-AU"/>
         </w:rPr>
-      </w:pPr>
-    </w:p>
-    <w:p>
-      <w:pPr>
+        <w:t>patron.finesOwed</w:t>
+      </w:r>
+      <w:proofErr w:type="spellEnd"/>
+      <w:r>
         <w:rPr>
           <w:b/>
           <w:bCs/>
           <w:lang w:val="en-AU"/>
         </w:rPr>
-      </w:pPr>
-    </w:p>
-    <w:p>
-      <w:pPr>
+        <w:t xml:space="preserve">() and </w:t>
+      </w:r>
+      <w:proofErr w:type="spellStart"/>
+      <w:r>
         <w:rPr>
           <w:b/>
           <w:bCs/>
           <w:lang w:val="en-AU"/>
         </w:rPr>
-      </w:pPr>
-    </w:p>
-    <w:p>
-      <w:pPr>
+        <w:t>loan.getFines</w:t>
+      </w:r>
+      <w:proofErr w:type="spellEnd"/>
+      <w:r>
         <w:rPr>
           <w:b/>
           <w:bCs/>
           <w:lang w:val="en-AU"/>
         </w:rPr>
-      </w:pPr>
-    </w:p>
-    <w:p>
-      <w:pPr>
-        <w:rPr>
-          <w:b/>
-          <w:bCs/>
-          <w:lang w:val="en-AU"/>
-        </w:rPr>
-      </w:pPr>
-    </w:p>
-    <w:p>
-      <w:pPr>
-        <w:rPr>
-          <w:b/>
-          <w:bCs/>
-          <w:lang w:val="en-AU"/>
-        </w:rPr>
-      </w:pPr>
-    </w:p>
-    <w:p>
-      <w:pPr>
-        <w:rPr>
-          <w:b/>
-          <w:bCs/>
-          <w:lang w:val="en-AU"/>
-        </w:rPr>
-      </w:pPr>
-    </w:p>
-    <w:p>
-      <w:pPr>
-        <w:rPr>
-          <w:b/>
-          <w:bCs/>
-          <w:lang w:val="en-AU"/>
-        </w:rPr>
-      </w:pPr>
-    </w:p>
-    <w:p>
-      <w:pPr>
-        <w:rPr>
-          <w:b/>
-          <w:bCs/>
-          <w:lang w:val="en-AU"/>
-        </w:rPr>
-      </w:pPr>
-    </w:p>
-    <w:p>
-      <w:pPr>
-        <w:rPr>
-          <w:b/>
-          <w:bCs/>
-          <w:lang w:val="en-AU"/>
-        </w:rPr>
-      </w:pPr>
-    </w:p>
-    <w:p>
-      <w:pPr>
-        <w:rPr>
-          <w:b/>
-          <w:bCs/>
-          <w:lang w:val="en-AU"/>
-        </w:rPr>
-      </w:pPr>
-    </w:p>
-    <w:p>
-      <w:pPr>
-        <w:rPr>
-          <w:b/>
-          <w:bCs/>
-          <w:lang w:val="en-AU"/>
-        </w:rPr>
-      </w:pPr>
-    </w:p>
-    <w:p>
-      <w:pPr>
-        <w:rPr>
-          <w:b/>
-          <w:bCs/>
-          <w:lang w:val="en-AU"/>
-        </w:rPr>
-      </w:pPr>
-    </w:p>
-    <w:p>
-      <w:pPr>
-        <w:rPr>
-          <w:b/>
-          <w:bCs/>
-          <w:lang w:val="en-AU"/>
-        </w:rPr>
-      </w:pPr>
-    </w:p>
-    <w:p>
-      <w:pPr>
-        <w:rPr>
-          <w:b/>
-          <w:bCs/>
-          <w:lang w:val="en-AU"/>
-        </w:rPr>
-      </w:pPr>
-      <w:r>
-        <w:rPr>
-          <w:b/>
-          <w:bCs/>
-          <w:lang w:val="en-AU"/>
-        </w:rPr>
-        <w:lastRenderedPageBreak/>
-        <w:t xml:space="preserve">Testing </w:t>
-      </w:r>
-      <w:proofErr w:type="spellStart"/>
-      <w:proofErr w:type="gramStart"/>
-      <w:r>
-        <w:rPr>
-          <w:b/>
-          <w:bCs/>
-          <w:lang w:val="en-AU"/>
-        </w:rPr>
-        <w:t>library.dischargeLoan</w:t>
-      </w:r>
-      <w:proofErr w:type="spellEnd"/>
-      <w:proofErr w:type="gramEnd"/>
-      <w:r>
-        <w:rPr>
-          <w:b/>
-          <w:bCs/>
-          <w:lang w:val="en-AU"/>
-        </w:rPr>
-        <w:t xml:space="preserve">() method (Expected that </w:t>
-      </w:r>
-      <w:proofErr w:type="spellStart"/>
-      <w:r>
-        <w:rPr>
-          <w:b/>
-          <w:bCs/>
-          <w:lang w:val="en-AU"/>
-        </w:rPr>
-        <w:t>patron.finesOwed</w:t>
-      </w:r>
-      <w:proofErr w:type="spellEnd"/>
-      <w:r>
-        <w:rPr>
-          <w:b/>
-          <w:bCs/>
-          <w:lang w:val="en-AU"/>
-        </w:rPr>
-        <w:t xml:space="preserve">() and </w:t>
-      </w:r>
-      <w:proofErr w:type="spellStart"/>
-      <w:r>
-        <w:rPr>
-          <w:b/>
-          <w:bCs/>
-          <w:lang w:val="en-AU"/>
-        </w:rPr>
-        <w:t>loan.getFines</w:t>
-      </w:r>
-      <w:proofErr w:type="spellEnd"/>
-      <w:r>
-        <w:rPr>
-          <w:b/>
-          <w:bCs/>
-          <w:lang w:val="en-AU"/>
-        </w:rPr>
-        <w:t>() must both be equal to $2) FAIL: Patron is charged $4 when they should only have to pay $2</w:t>
-      </w:r>
-    </w:p>
-    <w:p>
-      <w:pPr>
-        <w:rPr>
-          <w:lang w:val="en-AU"/>
-        </w:rPr>
-      </w:pPr>
+        <w:t>() must both be equal to $2) PASS</w:t>
+      </w:r>
     </w:p>
     <w:p>
       <w:pPr>
@@ -2647,10 +2366,10 @@
           <w:lang w:val="en-AU"/>
         </w:rPr>
         <w:drawing>
-          <wp:inline distT="0" distB="0" distL="0" distR="0" wp14:anchorId="38B20532" wp14:editId="2E3592BF">
-            <wp:extent cx="5867400" cy="5374980"/>
-            <wp:effectExtent l="0" t="0" r="0" b="0"/>
-            <wp:docPr id="6" name="Picture 6"/>
+          <wp:inline distT="0" distB="0" distL="0" distR="0" wp14:anchorId="05A6B4CD" wp14:editId="1ACB7145">
+            <wp:extent cx="5514975" cy="4642482"/>
+            <wp:effectExtent l="0" t="0" r="0" b="6350"/>
+            <wp:docPr id="5" name="Picture 5"/>
             <wp:cNvGraphicFramePr>
               <a:graphicFrameLocks xmlns:a="http://schemas.openxmlformats.org/drawingml/2006/main" noChangeAspect="1"/>
             </wp:cNvGraphicFramePr>
@@ -2670,7 +2389,7 @@
                   <pic:spPr>
                     <a:xfrm>
                       <a:off x="0" y="0"/>
-                      <a:ext cx="5915250" cy="5418814"/>
+                      <a:ext cx="5566418" cy="4685787"/>
                     </a:xfrm>
                     <a:prstGeom prst="rect">
                       <a:avLst/>
@@ -2686,155 +2405,260 @@
     <w:p>
       <w:pPr>
         <w:rPr>
-          <w:rStyle w:val="Strong"/>
-          <w:rFonts w:ascii="Source Sans Pro" w:hAnsi="Source Sans Pro"/>
-          <w:color w:val="000000"/>
-        </w:rPr>
-      </w:pPr>
-    </w:p>
-    <w:p>
-      <w:pPr>
-        <w:rPr>
-          <w:rStyle w:val="Strong"/>
-          <w:rFonts w:ascii="Source Sans Pro" w:hAnsi="Source Sans Pro"/>
-          <w:color w:val="000000"/>
-        </w:rPr>
-      </w:pPr>
-    </w:p>
-    <w:p>
-      <w:pPr>
-        <w:rPr>
-          <w:rStyle w:val="Strong"/>
-          <w:rFonts w:ascii="Source Sans Pro" w:hAnsi="Source Sans Pro"/>
-          <w:color w:val="000000"/>
-        </w:rPr>
-      </w:pPr>
-    </w:p>
-    <w:p>
-      <w:pPr>
-        <w:rPr>
-          <w:rStyle w:val="Strong"/>
-          <w:rFonts w:ascii="Source Sans Pro" w:hAnsi="Source Sans Pro"/>
-          <w:color w:val="000000"/>
-        </w:rPr>
-      </w:pPr>
-    </w:p>
-    <w:p>
-      <w:pPr>
-        <w:rPr>
-          <w:rStyle w:val="Strong"/>
-          <w:rFonts w:ascii="Source Sans Pro" w:hAnsi="Source Sans Pro"/>
-          <w:color w:val="000000"/>
-        </w:rPr>
-      </w:pPr>
-    </w:p>
-    <w:p>
-      <w:pPr>
-        <w:rPr>
-          <w:rStyle w:val="Strong"/>
-          <w:rFonts w:ascii="Source Sans Pro" w:hAnsi="Source Sans Pro"/>
-          <w:color w:val="000000"/>
-        </w:rPr>
-      </w:pPr>
-    </w:p>
-    <w:p>
-      <w:pPr>
-        <w:rPr>
-          <w:rStyle w:val="Strong"/>
-          <w:rFonts w:ascii="Source Sans Pro" w:hAnsi="Source Sans Pro"/>
-          <w:color w:val="000000"/>
-        </w:rPr>
-      </w:pPr>
-    </w:p>
-    <w:p>
-      <w:pPr>
-        <w:rPr>
-          <w:rStyle w:val="Strong"/>
-          <w:rFonts w:ascii="Source Sans Pro" w:hAnsi="Source Sans Pro"/>
-          <w:color w:val="000000"/>
-        </w:rPr>
-      </w:pPr>
-    </w:p>
-    <w:p>
-      <w:pPr>
-        <w:rPr>
-          <w:rStyle w:val="Strong"/>
-          <w:rFonts w:ascii="Source Sans Pro" w:hAnsi="Source Sans Pro"/>
-          <w:color w:val="000000"/>
-        </w:rPr>
-      </w:pPr>
-    </w:p>
-    <w:p>
-      <w:pPr>
-        <w:rPr>
-          <w:rStyle w:val="Strong"/>
-          <w:rFonts w:ascii="Source Sans Pro" w:hAnsi="Source Sans Pro"/>
-          <w:color w:val="000000"/>
-        </w:rPr>
-      </w:pPr>
-    </w:p>
-    <w:p>
-      <w:pPr>
-        <w:rPr>
-          <w:rStyle w:val="Strong"/>
-          <w:rFonts w:ascii="Source Sans Pro" w:hAnsi="Source Sans Pro"/>
-          <w:color w:val="000000"/>
-        </w:rPr>
-      </w:pPr>
-    </w:p>
-    <w:p>
-      <w:pPr>
-        <w:rPr>
-          <w:rStyle w:val="Strong"/>
-          <w:rFonts w:ascii="Source Sans Pro" w:hAnsi="Source Sans Pro"/>
-          <w:color w:val="000000"/>
-        </w:rPr>
-      </w:pPr>
-    </w:p>
-    <w:p>
-      <w:pPr>
-        <w:rPr>
-          <w:rStyle w:val="Strong"/>
-          <w:rFonts w:ascii="Source Sans Pro" w:hAnsi="Source Sans Pro"/>
-          <w:color w:val="000000"/>
-        </w:rPr>
-      </w:pPr>
-    </w:p>
-    <w:p>
-      <w:pPr>
-        <w:rPr>
-          <w:rStyle w:val="Strong"/>
-          <w:rFonts w:ascii="Source Sans Pro" w:hAnsi="Source Sans Pro"/>
-          <w:color w:val="000000"/>
-        </w:rPr>
-      </w:pPr>
-    </w:p>
-    <w:p>
-      <w:pPr>
-        <w:rPr>
           <w:b/>
           <w:bCs/>
-        </w:rPr>
-      </w:pPr>
-      <w:r>
+          <w:lang w:val="en-AU"/>
+        </w:rPr>
+      </w:pPr>
+    </w:p>
+    <w:p>
+      <w:pPr>
         <w:rPr>
           <w:b/>
           <w:bCs/>
+          <w:lang w:val="en-AU"/>
+        </w:rPr>
+      </w:pPr>
+    </w:p>
+    <w:p>
+      <w:pPr>
+        <w:rPr>
+          <w:b/>
+          <w:bCs/>
+          <w:lang w:val="en-AU"/>
+        </w:rPr>
+      </w:pPr>
+    </w:p>
+    <w:p>
+      <w:pPr>
+        <w:rPr>
+          <w:b/>
+          <w:bCs/>
+          <w:lang w:val="en-AU"/>
+        </w:rPr>
+      </w:pPr>
+    </w:p>
+    <w:p>
+      <w:pPr>
+        <w:rPr>
+          <w:b/>
+          <w:bCs/>
+          <w:lang w:val="en-AU"/>
+        </w:rPr>
+      </w:pPr>
+    </w:p>
+    <w:p>
+      <w:pPr>
+        <w:rPr>
+          <w:b/>
+          <w:bCs/>
+          <w:lang w:val="en-AU"/>
+        </w:rPr>
+      </w:pPr>
+    </w:p>
+    <w:p>
+      <w:pPr>
+        <w:rPr>
+          <w:b/>
+          <w:bCs/>
+          <w:lang w:val="en-AU"/>
+        </w:rPr>
+      </w:pPr>
+    </w:p>
+    <w:p>
+      <w:pPr>
+        <w:rPr>
+          <w:b/>
+          <w:bCs/>
+          <w:lang w:val="en-AU"/>
+        </w:rPr>
+      </w:pPr>
+    </w:p>
+    <w:p>
+      <w:pPr>
+        <w:rPr>
+          <w:b/>
+          <w:bCs/>
+          <w:lang w:val="en-AU"/>
+        </w:rPr>
+      </w:pPr>
+    </w:p>
+    <w:p>
+      <w:pPr>
+        <w:rPr>
+          <w:b/>
+          <w:bCs/>
+          <w:lang w:val="en-AU"/>
+        </w:rPr>
+      </w:pPr>
+    </w:p>
+    <w:p>
+      <w:pPr>
+        <w:rPr>
+          <w:b/>
+          <w:bCs/>
+          <w:lang w:val="en-AU"/>
+        </w:rPr>
+      </w:pPr>
+    </w:p>
+    <w:p>
+      <w:pPr>
+        <w:rPr>
+          <w:b/>
+          <w:bCs/>
+          <w:lang w:val="en-AU"/>
+        </w:rPr>
+      </w:pPr>
+    </w:p>
+    <w:p>
+      <w:pPr>
+        <w:rPr>
+          <w:b/>
+          <w:bCs/>
+          <w:lang w:val="en-AU"/>
+        </w:rPr>
+      </w:pPr>
+    </w:p>
+    <w:p>
+      <w:pPr>
+        <w:rPr>
+          <w:b/>
+          <w:bCs/>
+          <w:lang w:val="en-AU"/>
+        </w:rPr>
+      </w:pPr>
+    </w:p>
+    <w:p>
+      <w:pPr>
+        <w:rPr>
+          <w:b/>
+          <w:bCs/>
+          <w:lang w:val="en-AU"/>
+        </w:rPr>
+      </w:pPr>
+    </w:p>
+    <w:p>
+      <w:pPr>
+        <w:rPr>
+          <w:b/>
+          <w:bCs/>
+          <w:lang w:val="en-AU"/>
+        </w:rPr>
+      </w:pPr>
+    </w:p>
+    <w:p>
+      <w:pPr>
+        <w:rPr>
+          <w:b/>
+          <w:bCs/>
+          <w:lang w:val="en-AU"/>
+        </w:rPr>
+      </w:pPr>
+    </w:p>
+    <w:p>
+      <w:pPr>
+        <w:rPr>
+          <w:b/>
+          <w:bCs/>
+          <w:lang w:val="en-AU"/>
+        </w:rPr>
+      </w:pPr>
+    </w:p>
+    <w:p>
+      <w:pPr>
+        <w:rPr>
+          <w:b/>
+          <w:bCs/>
+          <w:lang w:val="en-AU"/>
+        </w:rPr>
+      </w:pPr>
+      <w:r>
+        <w:rPr>
+          <w:b/>
+          <w:bCs/>
+          <w:lang w:val="en-AU"/>
         </w:rPr>
         <w:lastRenderedPageBreak/>
-        <w:t xml:space="preserve">Version control: </w:t>
-      </w:r>
-    </w:p>
-    <w:p>
+        <w:t xml:space="preserve">Testing </w:t>
+      </w:r>
+      <w:proofErr w:type="spellStart"/>
+      <w:r>
+        <w:rPr>
+          <w:b/>
+          <w:bCs/>
+          <w:lang w:val="en-AU"/>
+        </w:rPr>
+        <w:t>library.dischargeLoan</w:t>
+      </w:r>
+      <w:proofErr w:type="spellEnd"/>
+      <w:r>
+        <w:rPr>
+          <w:b/>
+          <w:bCs/>
+          <w:lang w:val="en-AU"/>
+        </w:rPr>
+        <w:t xml:space="preserve">() method (Expected that </w:t>
+      </w:r>
+      <w:proofErr w:type="spellStart"/>
+      <w:r>
+        <w:rPr>
+          <w:b/>
+          <w:bCs/>
+          <w:lang w:val="en-AU"/>
+        </w:rPr>
+        <w:t>patron.finesOwed</w:t>
+      </w:r>
+      <w:proofErr w:type="spellEnd"/>
+      <w:r>
+        <w:rPr>
+          <w:b/>
+          <w:bCs/>
+          <w:lang w:val="en-AU"/>
+        </w:rPr>
+        <w:t xml:space="preserve">() and </w:t>
+      </w:r>
+      <w:proofErr w:type="spellStart"/>
+      <w:r>
+        <w:rPr>
+          <w:b/>
+          <w:bCs/>
+          <w:lang w:val="en-AU"/>
+        </w:rPr>
+        <w:t>loan.getFines</w:t>
+      </w:r>
+      <w:proofErr w:type="spellEnd"/>
+      <w:r>
+        <w:rPr>
+          <w:b/>
+          <w:bCs/>
+          <w:lang w:val="en-AU"/>
+        </w:rPr>
+        <w:t>() must both be equal to $2) FAIL: Patron is charged $4 when they should only have to pay $2</w:t>
+      </w:r>
+    </w:p>
+    <w:p>
+      <w:pPr>
+        <w:rPr>
+          <w:lang w:val="en-AU"/>
+        </w:rPr>
+      </w:pPr>
+    </w:p>
+    <w:p>
+      <w:pPr>
+        <w:rPr>
+          <w:lang w:val="en-AU"/>
+        </w:rPr>
+      </w:pPr>
       <w:r>
         <w:rPr>
           <w:noProof/>
+          <w:lang w:val="en-AU"/>
         </w:rPr>
         <w:drawing>
-          <wp:inline distT="0" distB="0" distL="0" distR="0" wp14:anchorId="2E587692" wp14:editId="41F6A93B">
-            <wp:extent cx="5727700" cy="1939290"/>
-            <wp:effectExtent l="0" t="0" r="6350" b="3810"/>
-            <wp:docPr id="8" name="Picture 8"/>
+          <wp:inline distT="0" distB="0" distL="0" distR="0" wp14:anchorId="38B20532" wp14:editId="2E3592BF">
+            <wp:extent cx="5867400" cy="5374980"/>
+            <wp:effectExtent l="0" t="0" r="0" b="0"/>
+            <wp:docPr id="6" name="Picture 6"/>
             <wp:cNvGraphicFramePr>
               <a:graphicFrameLocks xmlns:a="http://schemas.openxmlformats.org/drawingml/2006/main" noChangeAspect="1"/>
             </wp:cNvGraphicFramePr>
@@ -2854,6 +2678,190 @@
                   <pic:spPr>
                     <a:xfrm>
                       <a:off x="0" y="0"/>
+                      <a:ext cx="5915250" cy="5418814"/>
+                    </a:xfrm>
+                    <a:prstGeom prst="rect">
+                      <a:avLst/>
+                    </a:prstGeom>
+                  </pic:spPr>
+                </pic:pic>
+              </a:graphicData>
+            </a:graphic>
+          </wp:inline>
+        </w:drawing>
+      </w:r>
+    </w:p>
+    <w:p>
+      <w:pPr>
+        <w:rPr>
+          <w:rStyle w:val="Strong"/>
+          <w:rFonts w:ascii="Source Sans Pro" w:hAnsi="Source Sans Pro"/>
+          <w:color w:val="000000"/>
+        </w:rPr>
+      </w:pPr>
+    </w:p>
+    <w:p>
+      <w:pPr>
+        <w:rPr>
+          <w:rStyle w:val="Strong"/>
+          <w:rFonts w:ascii="Source Sans Pro" w:hAnsi="Source Sans Pro"/>
+          <w:color w:val="000000"/>
+        </w:rPr>
+      </w:pPr>
+    </w:p>
+    <w:p>
+      <w:pPr>
+        <w:rPr>
+          <w:rStyle w:val="Strong"/>
+          <w:rFonts w:ascii="Source Sans Pro" w:hAnsi="Source Sans Pro"/>
+          <w:color w:val="000000"/>
+        </w:rPr>
+      </w:pPr>
+    </w:p>
+    <w:p>
+      <w:pPr>
+        <w:rPr>
+          <w:rStyle w:val="Strong"/>
+          <w:rFonts w:ascii="Source Sans Pro" w:hAnsi="Source Sans Pro"/>
+          <w:color w:val="000000"/>
+        </w:rPr>
+      </w:pPr>
+    </w:p>
+    <w:p>
+      <w:pPr>
+        <w:rPr>
+          <w:rStyle w:val="Strong"/>
+          <w:rFonts w:ascii="Source Sans Pro" w:hAnsi="Source Sans Pro"/>
+          <w:color w:val="000000"/>
+        </w:rPr>
+      </w:pPr>
+    </w:p>
+    <w:p>
+      <w:pPr>
+        <w:rPr>
+          <w:rStyle w:val="Strong"/>
+          <w:rFonts w:ascii="Source Sans Pro" w:hAnsi="Source Sans Pro"/>
+          <w:color w:val="000000"/>
+        </w:rPr>
+      </w:pPr>
+    </w:p>
+    <w:p>
+      <w:pPr>
+        <w:rPr>
+          <w:rStyle w:val="Strong"/>
+          <w:rFonts w:ascii="Source Sans Pro" w:hAnsi="Source Sans Pro"/>
+          <w:color w:val="000000"/>
+        </w:rPr>
+      </w:pPr>
+    </w:p>
+    <w:p>
+      <w:pPr>
+        <w:rPr>
+          <w:rStyle w:val="Strong"/>
+          <w:rFonts w:ascii="Source Sans Pro" w:hAnsi="Source Sans Pro"/>
+          <w:color w:val="000000"/>
+        </w:rPr>
+      </w:pPr>
+    </w:p>
+    <w:p>
+      <w:pPr>
+        <w:rPr>
+          <w:rStyle w:val="Strong"/>
+          <w:rFonts w:ascii="Source Sans Pro" w:hAnsi="Source Sans Pro"/>
+          <w:color w:val="000000"/>
+        </w:rPr>
+      </w:pPr>
+    </w:p>
+    <w:p>
+      <w:pPr>
+        <w:rPr>
+          <w:rStyle w:val="Strong"/>
+          <w:rFonts w:ascii="Source Sans Pro" w:hAnsi="Source Sans Pro"/>
+          <w:color w:val="000000"/>
+        </w:rPr>
+      </w:pPr>
+    </w:p>
+    <w:p>
+      <w:pPr>
+        <w:rPr>
+          <w:rStyle w:val="Strong"/>
+          <w:rFonts w:ascii="Source Sans Pro" w:hAnsi="Source Sans Pro"/>
+          <w:color w:val="000000"/>
+        </w:rPr>
+      </w:pPr>
+    </w:p>
+    <w:p>
+      <w:pPr>
+        <w:rPr>
+          <w:rStyle w:val="Strong"/>
+          <w:rFonts w:ascii="Source Sans Pro" w:hAnsi="Source Sans Pro"/>
+          <w:color w:val="000000"/>
+        </w:rPr>
+      </w:pPr>
+    </w:p>
+    <w:p>
+      <w:pPr>
+        <w:rPr>
+          <w:rStyle w:val="Strong"/>
+          <w:rFonts w:ascii="Source Sans Pro" w:hAnsi="Source Sans Pro"/>
+          <w:color w:val="000000"/>
+        </w:rPr>
+      </w:pPr>
+    </w:p>
+    <w:p>
+      <w:pPr>
+        <w:rPr>
+          <w:rStyle w:val="Strong"/>
+          <w:rFonts w:ascii="Source Sans Pro" w:hAnsi="Source Sans Pro"/>
+          <w:color w:val="000000"/>
+        </w:rPr>
+      </w:pPr>
+    </w:p>
+    <w:p>
+      <w:pPr>
+        <w:rPr>
+          <w:b/>
+          <w:bCs/>
+        </w:rPr>
+      </w:pPr>
+      <w:r>
+        <w:rPr>
+          <w:b/>
+          <w:bCs/>
+        </w:rPr>
+        <w:lastRenderedPageBreak/>
+        <w:t xml:space="preserve">Version control: </w:t>
+      </w:r>
+    </w:p>
+    <w:p>
+      <w:r>
+        <w:rPr>
+          <w:noProof/>
+        </w:rPr>
+        <w:drawing>
+          <wp:inline distT="0" distB="0" distL="0" distR="0" wp14:anchorId="2E587692" wp14:editId="41F6A93B">
+            <wp:extent cx="5727700" cy="1939290"/>
+            <wp:effectExtent l="0" t="0" r="6350" b="3810"/>
+            <wp:docPr id="8" name="Picture 8"/>
+            <wp:cNvGraphicFramePr>
+              <a:graphicFrameLocks xmlns:a="http://schemas.openxmlformats.org/drawingml/2006/main" noChangeAspect="1"/>
+            </wp:cNvGraphicFramePr>
+            <a:graphic xmlns:a="http://schemas.openxmlformats.org/drawingml/2006/main">
+              <a:graphicData uri="http://schemas.openxmlformats.org/drawingml/2006/picture">
+                <pic:pic xmlns:pic="http://schemas.openxmlformats.org/drawingml/2006/picture">
+                  <pic:nvPicPr>
+                    <pic:cNvPr id="1" name=""/>
+                    <pic:cNvPicPr/>
+                  </pic:nvPicPr>
+                  <pic:blipFill>
+                    <a:blip r:embed="rId14"/>
+                    <a:stretch>
+                      <a:fillRect/>
+                    </a:stretch>
+                  </pic:blipFill>
+                  <pic:spPr>
+                    <a:xfrm>
+                      <a:off x="0" y="0"/>
                       <a:ext cx="5727700" cy="1939290"/>
                     </a:xfrm>
                     <a:prstGeom prst="rect">
@@ -2970,7 +2978,7 @@
                     <pic:cNvPicPr/>
                   </pic:nvPicPr>
                   <pic:blipFill>
-                    <a:blip r:embed="rId14"/>
+                    <a:blip r:embed="rId15"/>
                     <a:stretch>
                       <a:fillRect/>
                     </a:stretch>
@@ -3015,7 +3023,7 @@
                     <pic:cNvPicPr/>
                   </pic:nvPicPr>
                   <pic:blipFill>
-                    <a:blip r:embed="rId15"/>
+                    <a:blip r:embed="rId16"/>
                     <a:stretch>
                       <a:fillRect/>
                     </a:stretch>
@@ -3076,7 +3084,6 @@
         <w:t xml:space="preserve">My hypothesis is that the bug occurs from a method that returns/calculates the final fine owed by a patron who wants to return an </w:t>
       </w:r>
       <w:proofErr w:type="spellStart"/>
-      <w:proofErr w:type="gramStart"/>
       <w:r>
         <w:rPr>
           <w:rStyle w:val="Strong"/>
@@ -3088,7 +3095,6 @@
         <w:t>over due</w:t>
       </w:r>
       <w:proofErr w:type="spellEnd"/>
-      <w:proofErr w:type="gramEnd"/>
       <w:r>
         <w:rPr>
           <w:rStyle w:val="Strong"/>
@@ -3447,7 +3453,7 @@
                     <pic:cNvPicPr/>
                   </pic:nvPicPr>
                   <pic:blipFill>
-                    <a:blip r:embed="rId16"/>
+                    <a:blip r:embed="rId17"/>
                     <a:stretch>
                       <a:fillRect/>
                     </a:stretch>
@@ -3536,7 +3542,7 @@
                     <pic:cNvPicPr/>
                   </pic:nvPicPr>
                   <pic:blipFill>
-                    <a:blip r:embed="rId15"/>
+                    <a:blip r:embed="rId16"/>
                     <a:stretch>
                       <a:fillRect/>
                     </a:stretch>
@@ -3856,7 +3862,7 @@
                     <pic:cNvPicPr/>
                   </pic:nvPicPr>
                   <pic:blipFill>
-                    <a:blip r:embed="rId17"/>
+                    <a:blip r:embed="rId18"/>
                     <a:stretch>
                       <a:fillRect/>
                     </a:stretch>
@@ -3963,7 +3969,7 @@
                     <pic:cNvPicPr/>
                   </pic:nvPicPr>
                   <pic:blipFill>
-                    <a:blip r:embed="rId18"/>
+                    <a:blip r:embed="rId19"/>
                     <a:stretch>
                       <a:fillRect/>
                     </a:stretch>
@@ -4016,7 +4022,7 @@
                     <pic:cNvPicPr/>
                   </pic:nvPicPr>
                   <pic:blipFill>
-                    <a:blip r:embed="rId19"/>
+                    <a:blip r:embed="rId20"/>
                     <a:stretch>
                       <a:fillRect/>
                     </a:stretch>
@@ -4380,7 +4386,7 @@
                     <pic:cNvPicPr/>
                   </pic:nvPicPr>
                   <pic:blipFill>
-                    <a:blip r:embed="rId12"/>
+                    <a:blip r:embed="rId13"/>
                     <a:stretch>
                       <a:fillRect/>
                     </a:stretch>
@@ -4453,7 +4459,7 @@
                     <pic:cNvPicPr/>
                   </pic:nvPicPr>
                   <pic:blipFill>
-                    <a:blip r:embed="rId20"/>
+                    <a:blip r:embed="rId21"/>
                     <a:stretch>
                       <a:fillRect/>
                     </a:stretch>
@@ -4560,7 +4566,7 @@
                     <pic:cNvPicPr/>
                   </pic:nvPicPr>
                   <pic:blipFill>
-                    <a:blip r:embed="rId21"/>
+                    <a:blip r:embed="rId22"/>
                     <a:stretch>
                       <a:fillRect/>
                     </a:stretch>
@@ -4628,7 +4634,7 @@
                     <pic:cNvPicPr/>
                   </pic:nvPicPr>
                   <pic:blipFill>
-                    <a:blip r:embed="rId20"/>
+                    <a:blip r:embed="rId21"/>
                     <a:stretch>
                       <a:fillRect/>
                     </a:stretch>
@@ -4702,7 +4708,7 @@
                     <pic:cNvPicPr/>
                   </pic:nvPicPr>
                   <pic:blipFill>
-                    <a:blip r:embed="rId22"/>
+                    <a:blip r:embed="rId23"/>
                     <a:stretch>
                       <a:fillRect/>
                     </a:stretch>
@@ -4761,12 +4767,10 @@
         <w:t xml:space="preserve">Scenario 1: </w:t>
       </w:r>
       <w:proofErr w:type="spellStart"/>
-      <w:proofErr w:type="gramStart"/>
       <w:r>
         <w:t>Over due</w:t>
       </w:r>
       <w:proofErr w:type="spellEnd"/>
-      <w:proofErr w:type="gramEnd"/>
       <w:r>
         <w:t xml:space="preserve"> Loan payment </w:t>
       </w:r>
@@ -4806,12 +4810,10 @@
         <w:t xml:space="preserve">This scenario is based on a patron’s need to return an </w:t>
       </w:r>
       <w:proofErr w:type="spellStart"/>
-      <w:proofErr w:type="gramStart"/>
       <w:r>
         <w:t>over due</w:t>
       </w:r>
       <w:proofErr w:type="spellEnd"/>
-      <w:proofErr w:type="gramEnd"/>
       <w:r>
         <w:t xml:space="preserve"> item and pay the </w:t>
       </w:r>
@@ -5377,15 +5379,7 @@
           </w:tcPr>
           <w:p>
             <w:r>
-              <w:t xml:space="preserve">Item condition must be </w:t>
-            </w:r>
-            <w:proofErr w:type="gramStart"/>
-            <w:r>
-              <w:t>inspected</w:t>
-            </w:r>
-            <w:proofErr w:type="gramEnd"/>
-            <w:r>
-              <w:t xml:space="preserve"> and results must increase or not affect total fine</w:t>
+              <w:t>Item condition must be inspected and results must increase or not affect total fine</w:t>
             </w:r>
           </w:p>
         </w:tc>
@@ -5427,15 +5421,7 @@
           </w:tcPr>
           <w:p>
             <w:r>
-              <w:t xml:space="preserve">Item condition must be </w:t>
-            </w:r>
-            <w:proofErr w:type="gramStart"/>
-            <w:r>
-              <w:t>inspected</w:t>
-            </w:r>
-            <w:proofErr w:type="gramEnd"/>
-            <w:r>
-              <w:t xml:space="preserve"> and results must increase or not affect total fine</w:t>
+              <w:t>Item condition must be inspected and results must increase or not affect total fine</w:t>
             </w:r>
             <w:r>
               <w:t xml:space="preserve"> (damaged)</w:t>
@@ -6163,7 +6149,7 @@
                     <pic:cNvPicPr/>
                   </pic:nvPicPr>
                   <pic:blipFill>
-                    <a:blip r:embed="rId23"/>
+                    <a:blip r:embed="rId24"/>
                     <a:stretch>
                       <a:fillRect/>
                     </a:stretch>
@@ -6215,7 +6201,7 @@
                     <pic:cNvPicPr/>
                   </pic:nvPicPr>
                   <pic:blipFill>
-                    <a:blip r:embed="rId24"/>
+                    <a:blip r:embed="rId25"/>
                     <a:stretch>
                       <a:fillRect/>
                     </a:stretch>
@@ -6267,7 +6253,7 @@
                     <pic:cNvPicPr/>
                   </pic:nvPicPr>
                   <pic:blipFill>
-                    <a:blip r:embed="rId25"/>
+                    <a:blip r:embed="rId26"/>
                     <a:stretch>
                       <a:fillRect/>
                     </a:stretch>
@@ -6320,7 +6306,7 @@
                     <pic:cNvPicPr/>
                   </pic:nvPicPr>
                   <pic:blipFill>
-                    <a:blip r:embed="rId26"/>
+                    <a:blip r:embed="rId27"/>
                     <a:stretch>
                       <a:fillRect/>
                     </a:stretch>
@@ -6381,7 +6367,7 @@
                     <pic:cNvPicPr/>
                   </pic:nvPicPr>
                   <pic:blipFill>
-                    <a:blip r:embed="rId27"/>
+                    <a:blip r:embed="rId28"/>
                     <a:stretch>
                       <a:fillRect/>
                     </a:stretch>
@@ -7243,6 +7229,17 @@
       <w:bCs/>
     </w:rPr>
   </w:style>
+  <w:style w:type="character" w:styleId="Hyperlink">
+    <w:name w:val="Hyperlink"/>
+    <w:basedOn w:val="DefaultParagraphFont"/>
+    <w:uiPriority w:val="99"/>
+    <w:unhideWhenUsed/>
+    <w:rsid w:val="00475175"/>
+    <w:rPr>
+      <w:color w:val="0563C1" w:themeColor="hyperlink"/>
+      <w:u w:val="single"/>
+    </w:rPr>
+  </w:style>
 </w:styles>
 </file>
 

</xml_diff>